<commit_message>
add text to intro
</commit_message>
<xml_diff>
--- a/ms/suh_rv_manuscript.docx
+++ b/ms/suh_rv_manuscript.docx
@@ -1545,6 +1545,7 @@
         </w:rPr>
         <w:t xml:space="preserve"> </w:t>
       </w:r>
+      <w:commentRangeStart w:id="6"/>
       <w:r>
         <w:rPr>
           <w:sz w:val="24"/>
@@ -1565,6 +1566,13 @@
           <w:szCs w:val="24"/>
         </w:rPr>
         <w:t>span 20 wetlands sampled monthly over 6 months and include estimates of host abundance and community composition as well as infection status and viral load for a subset of individuals from each sampling event.</w:t>
+      </w:r>
+      <w:commentRangeEnd w:id="6"/>
+      <w:r>
+        <w:rPr>
+          <w:rStyle w:val="CommentReference"/>
+        </w:rPr>
+        <w:commentReference w:id="6"/>
       </w:r>
     </w:p>
     <w:p>
@@ -1576,330 +1584,170 @@
           <w:szCs w:val="24"/>
         </w:rPr>
       </w:pPr>
-      <w:r>
-        <w:rPr>
-          <w:sz w:val="24"/>
-          <w:szCs w:val="24"/>
-        </w:rPr>
-        <w:t xml:space="preserve">To establish how biotic and abiotic factors jointly influence transmission, we developed a mechanistic model that incorporates direct effects of the environment on the pathogen, specifically the environmental persistence time, as well as changes in </w:t>
-      </w:r>
-      <w:r>
-        <w:rPr>
-          <w:sz w:val="24"/>
-          <w:szCs w:val="24"/>
-        </w:rPr>
-        <w:lastRenderedPageBreak/>
-        <w:t xml:space="preserve">both </w:t>
-      </w:r>
-      <w:r>
-        <w:rPr>
-          <w:sz w:val="24"/>
-          <w:szCs w:val="24"/>
-        </w:rPr>
-        <w:t xml:space="preserve">host </w:t>
-      </w:r>
-      <w:r>
-        <w:rPr>
-          <w:sz w:val="24"/>
-          <w:szCs w:val="24"/>
-        </w:rPr>
-        <w:t>abundance and community composition. While important theoretical developments have described transmission in multi-host communities</w:t>
-      </w:r>
-      <w:r>
-        <w:rPr>
-          <w:sz w:val="24"/>
-          <w:szCs w:val="24"/>
-        </w:rPr>
-        <w:t xml:space="preserve"> </w:t>
-      </w:r>
-      <w:r>
-        <w:rPr>
-          <w:sz w:val="24"/>
-          <w:szCs w:val="24"/>
-        </w:rPr>
-        <w:fldChar w:fldCharType="begin"/>
-      </w:r>
-      <w:r>
-        <w:rPr>
-          <w:sz w:val="24"/>
-          <w:szCs w:val="24"/>
-        </w:rPr>
-        <w:instrText xml:space="preserve"> ADDIN ZOTERO_ITEM CSL_CITATION {"citationID":"Un92OqXE","properties":{"formattedCitation":"(Dobson, 2004; Fountain\\uc0\\u8208{}Jones et al., 2018; Holt et al., 2003; Roche et al., 2012)","plainCitation":"(Dobson, 2004; Fountain</w:instrText>
-      </w:r>
-      <w:r>
-        <w:rPr>
-          <w:rFonts w:ascii="Cambria Math" w:hAnsi="Cambria Math" w:cs="Cambria Math"/>
-          <w:sz w:val="24"/>
-          <w:szCs w:val="24"/>
-        </w:rPr>
-        <w:instrText>‐</w:instrText>
-      </w:r>
-      <w:r>
-        <w:rPr>
-          <w:sz w:val="24"/>
-          <w:szCs w:val="24"/>
-        </w:rPr>
-        <w:instrText>Jones et al., 2018; Holt et al., 2003; Roche et al., 2012)","noteIndex":0},"citationItems":[{"id":26,"uris":["http://zotero.org/users/8769338/items/I7I62SNC"],"itemData":{"id":26,"type":"article-journal","abstract":"Pathogens that can infect multiple host species will have different dynamics than pathogens that are restricted to a single species of host. This article examines the conditions for establishment and long</w:instrText>
-      </w:r>
-      <w:r>
-        <w:rPr>
-          <w:rFonts w:ascii="Cambria Math" w:hAnsi="Cambria Math" w:cs="Cambria Math"/>
-          <w:sz w:val="24"/>
-          <w:szCs w:val="24"/>
-        </w:rPr>
-        <w:instrText>‐</w:instrText>
-      </w:r>
-      <w:r>
-        <w:rPr>
-          <w:sz w:val="24"/>
-          <w:szCs w:val="24"/>
-        </w:rPr>
-        <w:instrText>term population dynamic behavior of pathogens that infect multiple species of hosts. The article attempts to address three major questions in this area: First, under which conditions will increases in the diversity of host species buffer infectious disease outbreaks, and under which conditions will host diversity amplify disease outbreaks? Second, under what conditions is it possible to control an infectious agent by focusing control against only one host species? Third, what role does host species diversity play in maintaining pathogen persistence? The answers to these questions supply some important general insights into the role that biodiversity plays in buffering humans and other species against new and emerging pathogens.","container-title":"The American naturalist","DOI":"10.1086/424681","issue":"S5","note":"ISBN: 1537-5323\nPMID: 15540143","page":"S64-S78","title":"Population Dynamics of Pathogens with Multiple Host Species","volume":"164","author":[{"family":"Dobson","given":"Andrew"}],"issued":{"date-parts":[["2004",11]]}}},{"id":415,"uris":["http://zotero.org/users/8769338/items/RE58GAII"],"itemData":{"id":415,"type":"article-journal","container-title":"Biological Reviews","DOI":"10.1111/brv.12380","ISSN":"1464-7931, 1469-185X","issue":"2","journalAbbreviation":"Biol Rev","language":"en","page":"950-970","source":"DOI.org (Crossref)","title":"Towards an eco</w:instrText>
-      </w:r>
-      <w:r>
-        <w:rPr>
-          <w:rFonts w:ascii="Cambria Math" w:hAnsi="Cambria Math" w:cs="Cambria Math"/>
-          <w:sz w:val="24"/>
-          <w:szCs w:val="24"/>
-        </w:rPr>
-        <w:instrText>‐</w:instrText>
-      </w:r>
-      <w:r>
-        <w:rPr>
-          <w:sz w:val="24"/>
-          <w:szCs w:val="24"/>
-        </w:rPr>
-        <w:instrText>phylogenetic framework for infectious disease ecology","volume":"93","author":[{"family":"Fountain</w:instrText>
-      </w:r>
-      <w:r>
-        <w:rPr>
-          <w:rFonts w:ascii="Cambria Math" w:hAnsi="Cambria Math" w:cs="Cambria Math"/>
-          <w:sz w:val="24"/>
-          <w:szCs w:val="24"/>
-        </w:rPr>
-        <w:instrText>‐</w:instrText>
-      </w:r>
-      <w:r>
-        <w:rPr>
-          <w:sz w:val="24"/>
-          <w:szCs w:val="24"/>
-        </w:rPr>
-        <w:instrText>Jones","given":"Nicholas M."},{"family":"Pearse","given":"William D."},{"family":"Escobar","given":"Luis E."},{"family":"Alba</w:instrText>
-      </w:r>
-      <w:r>
-        <w:rPr>
-          <w:rFonts w:ascii="Cambria Math" w:hAnsi="Cambria Math" w:cs="Cambria Math"/>
-          <w:sz w:val="24"/>
-          <w:szCs w:val="24"/>
-        </w:rPr>
-        <w:instrText>‐</w:instrText>
-      </w:r>
-      <w:r>
-        <w:rPr>
-          <w:sz w:val="24"/>
-          <w:szCs w:val="24"/>
-        </w:rPr>
-        <w:instrText>Casals","given":"Ana"},{"family":"Carver","given":"Scott"},{"family":"Davies","given":"T. Jonathan"},{"family":"Kraberger","given":"Simona"},{"family":"Papeş","given":"Monica"},{"family":"Vandegrift","given":"Kurt"},{"family":"Worsley</w:instrText>
-      </w:r>
-      <w:r>
-        <w:rPr>
-          <w:rFonts w:ascii="Cambria Math" w:hAnsi="Cambria Math" w:cs="Cambria Math"/>
-          <w:sz w:val="24"/>
-          <w:szCs w:val="24"/>
-        </w:rPr>
-        <w:instrText>‐</w:instrText>
-      </w:r>
-      <w:r>
-        <w:rPr>
-          <w:sz w:val="24"/>
-          <w:szCs w:val="24"/>
-        </w:rPr>
-        <w:instrText>Tonks","given":"Katherine"},{"family":"Craft","given":"Meggan E."}],"issued":{"date-parts":[["2018",5]]}}},{"id":291,"uris":["http://zotero.org/users/8769338/items/FMD5KSG4"],"itemData":{"id":291,"type":"article-journal","abstract":"Many pathogens and parasites attack multiple host species, so their ability to invade a host community can depend on host community composition. We present a graphical isocline framework for studying disease establishment in systems with two host species, based on treating host species as resources. The isocline approach provides a natural generalization to multi</w:instrText>
-      </w:r>
-      <w:r>
-        <w:rPr>
-          <w:rFonts w:ascii="Cambria Math" w:hAnsi="Cambria Math" w:cs="Cambria Math"/>
-          <w:sz w:val="24"/>
-          <w:szCs w:val="24"/>
-        </w:rPr>
-        <w:instrText>‐</w:instrText>
-      </w:r>
-      <w:r>
-        <w:rPr>
-          <w:sz w:val="24"/>
-          <w:szCs w:val="24"/>
-        </w:rPr>
-        <w:instrText>host systems of two related concepts in disease ecology – the basic reproductive rate of a parasite, and threshold host density. Qualitative isocline shape characterizes the threshold community configurations that permit parasite establishment. In general, isocline shape reflects the relative forces of inter</w:instrText>
-      </w:r>
-      <w:r>
-        <w:rPr>
-          <w:rFonts w:ascii="Cambria Math" w:hAnsi="Cambria Math" w:cs="Cambria Math"/>
-          <w:sz w:val="24"/>
-          <w:szCs w:val="24"/>
-        </w:rPr>
-        <w:instrText>‐</w:instrText>
-      </w:r>
-      <w:r>
-        <w:rPr>
-          <w:sz w:val="24"/>
-          <w:szCs w:val="24"/>
-        </w:rPr>
-        <w:instrText xml:space="preserve"> and intraspecific transmission of shared parasites. We discuss the qualitative implications of parasite isocline shape for issues of mounting concern in conservation ecology.","container-title":"Ecology Letters","DOI":"10.1046/j.1461-0248.2003.00501.x","issue":"9","note":"ISBN: 1461-023X","page":"837-842","title":"Parasite establishment in host communities","volume":"6","author":[{"family":"Holt","given":"Robert D."},{"family":"Dobson","given":"Andrew P."},{"family":"Begon","given":"Michael"},{"family":"Bowers","given":"Roger G."},{"family":"Schauber","given":"Eric M."}],"issued":{"date-parts":[["2003",9]]}}},{"id":413,"uris":["http://zotero.org/users/8769338/items/UWZK46FT"],"itemData":{"id":413,"type":"article-journal","abstract":"The increasing number of zoonotic diseases spilling over from a range of wild animal species represents a particular concern for public health, especially in light of the current dramatic trend of biodiversity loss. To understand the ecology of these multi-host pathogens and their response to environmental degradation and species extinctions, it is necessary to develop a theoretical framework that takes into account realistic community assemblages. Here, we present a multi-host species epidemiological model that includes empirically determined patterns of diversity and composition derived from community ecology studies. We use this framework to study the interaction between wildlife diversity and directly transmitted pathogen dynamics. First, we demonstrate that variability in community composition does not affect significantly the intensity of pathogen transmission. We also show that the consequences of community diversity can differentially impact the\n              prevalence\n              of pathogens and the\n              number\n              of infectious individuals. Finally, we show that ecological interactions among host species have a weaker influence on pathogen circulation than inter-species transmission rates. We conclude that integration of a community perspective to study wildlife pathogens is crucial, especially in the context of understanding and predicting infectious disease emergence events.","container-title":"Philosophical Transactions of the Royal Society B: Biological Sciences","DOI":"10.1098/rstb.2011.0364","ISSN":"0962-8436, 1471-2970","issue":"1604","journalAbbreviation":"Phil. Trans. R. Soc. B","language":"en","page":"2807-2813","source":"DOI.org (Crossref)","title":"Linking community and disease ecology: the impact of biodiversity on pathogen transmission","title-short":"Linking community and disease ecology","volume":"367","author":[{"family":"Roche","given":"Benjamin"},{"family":"Dobson","given":"Andrew P."},{"family":"Guégan","given":"Jean-François"},{"family":"Rohani","given":"Pejman"}],"issued":{"date-parts":[["2012",10,19]]}}}],"schema":"https://github.com/citation-style-language/schema/raw/master/csl-citation.json"} </w:instrText>
-      </w:r>
-      <w:r>
-        <w:rPr>
-          <w:sz w:val="24"/>
-          <w:szCs w:val="24"/>
-        </w:rPr>
-        <w:fldChar w:fldCharType="separate"/>
-      </w:r>
-      <w:r>
-        <w:rPr>
-          <w:sz w:val="24"/>
-        </w:rPr>
-        <w:t>(Dobson, 2004; Fountain</w:t>
-      </w:r>
-      <w:r>
-        <w:rPr>
-          <w:rFonts w:ascii="Cambria Math" w:hAnsi="Cambria Math" w:cs="Cambria Math"/>
-          <w:sz w:val="24"/>
-        </w:rPr>
-        <w:t>‐</w:t>
-      </w:r>
-      <w:r>
-        <w:rPr>
-          <w:sz w:val="24"/>
-        </w:rPr>
-        <w:t>Jones et al., 2018; Holt et al., 2003; Roche et al., 2012)</w:t>
-      </w:r>
-      <w:r>
-        <w:rPr>
-          <w:sz w:val="24"/>
-          <w:szCs w:val="24"/>
-        </w:rPr>
-        <w:fldChar w:fldCharType="end"/>
-      </w:r>
-      <w:r>
-        <w:rPr>
-          <w:sz w:val="24"/>
-          <w:szCs w:val="24"/>
-        </w:rPr>
-        <w:t xml:space="preserve">, </w:t>
-      </w:r>
-      <w:r>
-        <w:rPr>
-          <w:sz w:val="24"/>
-          <w:szCs w:val="24"/>
-        </w:rPr>
-        <w:t xml:space="preserve">and via multiple transmission modes </w:t>
-      </w:r>
-      <w:r>
-        <w:rPr>
-          <w:sz w:val="24"/>
-          <w:szCs w:val="24"/>
-        </w:rPr>
-        <w:fldChar w:fldCharType="begin"/>
-      </w:r>
-      <w:r>
-        <w:rPr>
-          <w:sz w:val="24"/>
-          <w:szCs w:val="24"/>
-        </w:rPr>
-        <w:instrText xml:space="preserve"> ADDIN ZOTERO_ITEM CSL_CITATION {"citationID":"qgz7YuQo","properties":{"formattedCitation":"(Eisenberg et al., 2013; Majewska et al., 2019; Rohani et al., 2009)","plainCitation":"(Eisenberg et al., 2013; Majewska et al., 2019; Rohani et al., 2009)","noteIndex":0},"citationItems":[{"id":398,"uris":["http://zotero.org/users/8769338/items/93XA2A42"],"itemData":{"id":398,"type":"article-journal","container-title":"Journal of Theoretical Biology","DOI":"10.1016/j.jtbi.2012.12.021","ISSN":"00225193","journalAbbreviation":"Journal of Theoretical Biology","language":"en","page":"84-102","source":"DOI.org (Crossref)","title":"Identifiability and estimation of multiple transmission pathways in cholera and waterborne disease","volume":"324","author":[{"family":"Eisenberg","given":"Marisa C."},{"family":"Robertson","given":"Suzanne L."},{"family":"Tien","given":"Joseph H."}],"issued":{"date-parts":[["2013",5]]}}},{"id":417,"uris":["http://zotero.org/users/8769338/items/PUXLJVFP"],"itemData":{"id":417,"type":"article-journal","abstract":"Understanding factors that allow highly virulent parasites to reach high infection prevalence in host populations is important for managing infection risks to human and wildlife health. Multiple transmission routes have been proposed as one mechanism by which virulent pathogens can achieve high prevalence, underscoring the need to investigate this hypothesis through an integrated modelling-empirical framework. Here, we examine a harmful specialist protozoan infecting monarch butterflies that commonly reaches high prevalence (50–100%) in resident populations. We integrate field and modelling work to show that a combination of three empirically-supported transmission routes (vertical, adult transfer and environmental transmission) can produce and sustain high infection prevalence in this system. Although horizontal transmission is necessary for parasite invasion, most new infections post-establishment arise from vertical transmission. Our study predicts that multiple transmission routes, coupled with high parasite virulence, can reduce resident host abundance by up to 50%, suggesting that the protozoan could contribute to declines of North American monarchs.","container-title":"Proceedings of the Royal Society B: Biological Sciences","DOI":"10.1098/rspb.2019.1630","ISSN":"0962-8452, 1471-2954","issue":"1910","journalAbbreviation":"Proc. R. Soc. B.","language":"en","page":"20191630","source":"DOI.org (Crossref)","title":"Multiple transmission routes sustain high prevalence of a virulent parasite in a butterfly host","volume":"286","author":[{"family":"Majewska","given":"Ania A."},{"family":"Sims","given":"Stuart"},{"family":"Schneider","given":"Anna"},{"family":"Altizer","given":"Sonia"},{"family":"Hall","given":"Richard J."}],"issued":{"date-parts":[["2019",9,11]]}}},{"id":230,"uris":["http://zotero.org/users/8769338/items/LZURAKIQ"],"itemData":{"id":230,"type":"article-journal","abstract":"Understanding the transmission dynamics and persistence of avian influenza viruses (AIVs) in the wild is an important scientific and public health challenge because this system represents both a reservoir for recombination and a source of novel, potentially human-pathogenic strains. The current paradigm locates all important transmission events on the nearly direct fecal/oral bird-to-bird pathway. In this article, on the basis of overlooked evidence, we propose that an environmental virus reservoir gives rise to indirect transmission. This transmission mode could play an important epidemiological role. Using a stochastic model, we demonstrate how neglecting environmentally generated transmission chains could underestimate the explosiveness and duration of AIV epidemics. We show the important pathogen invasion implications of this phenomenon: the nonnegligible probability of outbreak even when direct transmission is absent, the long-term infectivity of locations of prior outbreaks, and the role of environmental heterogeneity in risk.","container-title":"Proceedings of the National Academy of Sciences of the United States of America","DOI":"10.1073/pnas.0809026106","ISSN":"00278424","note":"PMID: 19497868","title":"Environmental transmission of low pathogenicity avian influenza viruses and its implications for pathogen invasion","author":[{"family":"Rohani","given":"Pejman"},{"family":"Breban","given":"Romulus"},{"family":"Stallknecht","given":"David E."},{"family":"Drake","given":"John M."}],"issued":{"date-parts":[["2009"]]}}}],"schema":"https://github.com/citation-style-language/schema/raw/master/csl-citation.json"} </w:instrText>
-      </w:r>
-      <w:r>
-        <w:rPr>
-          <w:sz w:val="24"/>
-          <w:szCs w:val="24"/>
-        </w:rPr>
-        <w:fldChar w:fldCharType="separate"/>
-      </w:r>
-      <w:r>
-        <w:rPr>
-          <w:sz w:val="24"/>
-        </w:rPr>
-        <w:t>(Eisenberg et al., 2013; Majewska et al., 2019; Rohani et al., 2009)</w:t>
-      </w:r>
-      <w:r>
-        <w:rPr>
-          <w:sz w:val="24"/>
-          <w:szCs w:val="24"/>
-        </w:rPr>
-        <w:fldChar w:fldCharType="end"/>
-      </w:r>
-      <w:r>
-        <w:rPr>
-          <w:sz w:val="24"/>
-          <w:szCs w:val="24"/>
-        </w:rPr>
-        <w:t>, their joint consideration in models is</w:t>
-      </w:r>
-      <w:r>
-        <w:rPr>
-          <w:sz w:val="24"/>
-          <w:szCs w:val="24"/>
-        </w:rPr>
-        <w:t xml:space="preserve"> lacking</w:t>
-      </w:r>
-      <w:r>
-        <w:rPr>
-          <w:sz w:val="24"/>
-          <w:szCs w:val="24"/>
-        </w:rPr>
-        <w:t xml:space="preserve">. Accordingly, we develop such a model and assess the effects of host abundance, community composition, and environmental persistence on </w:t>
-      </w:r>
-      <w:r>
-        <w:rPr>
-          <w:i/>
-          <w:iCs/>
-          <w:sz w:val="24"/>
-          <w:szCs w:val="24"/>
-        </w:rPr>
-        <w:t>R</w:t>
-      </w:r>
-      <w:r>
-        <w:rPr>
-          <w:sz w:val="24"/>
-          <w:szCs w:val="24"/>
-          <w:vertAlign w:val="subscript"/>
-        </w:rPr>
-        <w:t>0</w:t>
-      </w:r>
-      <w:r>
-        <w:rPr>
-          <w:sz w:val="24"/>
-          <w:szCs w:val="24"/>
-        </w:rPr>
-        <w:t xml:space="preserve">, the basic reproductive number for the pathogen, under a range of plausible conditions. We compare findings from the model to the empirical data to demonstrate that each factor </w:t>
-      </w:r>
-      <w:r>
-        <w:rPr>
-          <w:sz w:val="24"/>
-          <w:szCs w:val="24"/>
-        </w:rPr>
-        <w:t>can</w:t>
-      </w:r>
-      <w:r>
-        <w:rPr>
-          <w:sz w:val="24"/>
-          <w:szCs w:val="24"/>
-        </w:rPr>
-        <w:t xml:space="preserve"> contribute substantially to transmission and </w:t>
-      </w:r>
-      <w:r>
-        <w:rPr>
-          <w:sz w:val="24"/>
-          <w:szCs w:val="24"/>
-        </w:rPr>
-        <w:t>can do so simultaneously</w:t>
-      </w:r>
-      <w:r>
-        <w:rPr>
-          <w:sz w:val="24"/>
-          <w:szCs w:val="24"/>
-        </w:rPr>
-        <w:t xml:space="preserve">. </w:t>
-      </w:r>
+      <w:ins w:id="7" w:author="Daniel Suh" w:date="2023-12-01T14:06:00Z">
+        <w:r>
+          <w:rPr>
+            <w:sz w:val="24"/>
+            <w:szCs w:val="24"/>
+          </w:rPr>
+          <w:t xml:space="preserve">The relevance of our research extends beyond the </w:t>
+        </w:r>
+        <w:proofErr w:type="spellStart"/>
+        <w:r>
+          <w:rPr>
+            <w:sz w:val="24"/>
+            <w:szCs w:val="24"/>
+          </w:rPr>
+          <w:t>ranavirus</w:t>
+        </w:r>
+        <w:proofErr w:type="spellEnd"/>
+        <w:r>
+          <w:rPr>
+            <w:sz w:val="24"/>
+            <w:szCs w:val="24"/>
+          </w:rPr>
+          <w:t xml:space="preserve"> system and has implications for human health as well. M</w:t>
+        </w:r>
+      </w:ins>
+      <w:ins w:id="8" w:author="Daniel Suh" w:date="2023-12-01T14:07:00Z">
+        <w:r>
+          <w:rPr>
+            <w:sz w:val="24"/>
+            <w:szCs w:val="24"/>
+          </w:rPr>
+          <w:t xml:space="preserve">any pathogens can infect multiple host species and are able to utilize multiple modes of transmission. For example, foot-and-mouth </w:t>
+        </w:r>
+        <w:r>
+          <w:rPr>
+            <w:sz w:val="24"/>
+            <w:szCs w:val="24"/>
+          </w:rPr>
+          <w:lastRenderedPageBreak/>
+          <w:t xml:space="preserve">disease virus (FMDV) </w:t>
+        </w:r>
+      </w:ins>
+      <w:ins w:id="9" w:author="Daniel Suh" w:date="2023-12-01T14:08:00Z">
+        <w:r>
+          <w:rPr>
+            <w:sz w:val="24"/>
+            <w:szCs w:val="24"/>
+          </w:rPr>
+          <w:t xml:space="preserve">infects </w:t>
+        </w:r>
+      </w:ins>
+      <w:ins w:id="10" w:author="Daniel Suh" w:date="2023-12-01T14:09:00Z">
+        <w:r>
+          <w:rPr>
+            <w:sz w:val="24"/>
+            <w:szCs w:val="24"/>
+          </w:rPr>
+          <w:t xml:space="preserve">domestic and wild even-toed ungulates and </w:t>
+        </w:r>
+        <w:proofErr w:type="gramStart"/>
+        <w:r>
+          <w:rPr>
+            <w:sz w:val="24"/>
+            <w:szCs w:val="24"/>
+          </w:rPr>
+          <w:t>is able to</w:t>
+        </w:r>
+        <w:proofErr w:type="gramEnd"/>
+        <w:r>
+          <w:rPr>
+            <w:sz w:val="24"/>
+            <w:szCs w:val="24"/>
+          </w:rPr>
+          <w:t xml:space="preserve"> transmit through the environment in soil, water, and air. F</w:t>
+        </w:r>
+      </w:ins>
+      <w:ins w:id="11" w:author="Daniel Suh" w:date="2023-12-01T14:10:00Z">
+        <w:r>
+          <w:rPr>
+            <w:sz w:val="24"/>
+            <w:szCs w:val="24"/>
+          </w:rPr>
+          <w:t>MDV is a pathogen of concern because of its effect on livestock and</w:t>
+        </w:r>
+      </w:ins>
+      <w:ins w:id="12" w:author="Daniel Suh" w:date="2023-12-01T14:11:00Z">
+        <w:r>
+          <w:rPr>
+            <w:sz w:val="24"/>
+            <w:szCs w:val="24"/>
+          </w:rPr>
+          <w:t xml:space="preserve"> its generalist nature makes it essential to understand wildlife dynamics as well. </w:t>
+        </w:r>
+      </w:ins>
+      <w:ins w:id="13" w:author="Daniel Suh" w:date="2023-12-01T14:12:00Z">
+        <w:r>
+          <w:rPr>
+            <w:sz w:val="24"/>
+            <w:szCs w:val="24"/>
+          </w:rPr>
+          <w:t xml:space="preserve">Rotaviruses are another example of a </w:t>
+        </w:r>
+        <w:proofErr w:type="spellStart"/>
+        <w:r>
+          <w:rPr>
+            <w:sz w:val="24"/>
+            <w:szCs w:val="24"/>
+          </w:rPr>
+          <w:t>multihost</w:t>
+        </w:r>
+        <w:proofErr w:type="spellEnd"/>
+        <w:r>
+          <w:rPr>
+            <w:sz w:val="24"/>
+            <w:szCs w:val="24"/>
+          </w:rPr>
+          <w:t xml:space="preserve"> pathogen that can transmit through the environment, particularly through water contamination, and is widely studied because it causes diarrheal disease in humans. However, the transmission of rotavirus in wi</w:t>
+        </w:r>
+      </w:ins>
+      <w:ins w:id="14" w:author="Daniel Suh" w:date="2023-12-01T14:13:00Z">
+        <w:r>
+          <w:rPr>
+            <w:sz w:val="24"/>
+            <w:szCs w:val="24"/>
+          </w:rPr>
+          <w:t>ldlife populations is understudie</w:t>
+        </w:r>
+      </w:ins>
+      <w:ins w:id="15" w:author="Daniel Suh" w:date="2023-12-01T14:14:00Z">
+        <w:r>
+          <w:rPr>
+            <w:sz w:val="24"/>
+            <w:szCs w:val="24"/>
+          </w:rPr>
+          <w:t xml:space="preserve">d. </w:t>
+        </w:r>
+      </w:ins>
+      <w:ins w:id="16" w:author="Daniel Suh" w:date="2023-12-01T14:15:00Z">
+        <w:r>
+          <w:rPr>
+            <w:sz w:val="24"/>
+            <w:szCs w:val="24"/>
+          </w:rPr>
+          <w:t>Recent studies have highlighted the importance of rotavirus transmission between wild and domestic pig, and this line of research would benefit from explicit consideration of multiple</w:t>
+        </w:r>
+      </w:ins>
+      <w:ins w:id="17" w:author="Daniel Suh" w:date="2023-12-01T14:16:00Z">
+        <w:r>
+          <w:rPr>
+            <w:sz w:val="24"/>
+            <w:szCs w:val="24"/>
+          </w:rPr>
+          <w:t xml:space="preserve"> abiotic and biotic factors and how they jointly influence transmission. Together, these results would improve our ability to manage disease in wildlife and livestock, which would also improve public health by mitigating zoonotic transmission.</w:t>
+        </w:r>
+      </w:ins>
+      <w:ins w:id="18" w:author="Daniel Suh" w:date="2023-12-01T14:09:00Z">
+        <w:r>
+          <w:rPr>
+            <w:sz w:val="24"/>
+            <w:szCs w:val="24"/>
+          </w:rPr>
+          <w:t xml:space="preserve"> </w:t>
+        </w:r>
+      </w:ins>
     </w:p>
     <w:p>
       <w:pPr>
@@ -1915,6 +1763,332 @@
           <w:sz w:val="24"/>
           <w:szCs w:val="24"/>
         </w:rPr>
+        <w:t xml:space="preserve">To establish how biotic and abiotic factors jointly influence transmission, we developed a mechanistic model that incorporates direct effects of the environment on the pathogen, specifically the environmental persistence time, as well as changes in both </w:t>
+      </w:r>
+      <w:r>
+        <w:rPr>
+          <w:sz w:val="24"/>
+          <w:szCs w:val="24"/>
+        </w:rPr>
+        <w:t xml:space="preserve">host </w:t>
+      </w:r>
+      <w:r>
+        <w:rPr>
+          <w:sz w:val="24"/>
+          <w:szCs w:val="24"/>
+        </w:rPr>
+        <w:t>abundance and community composition. While important theoretical developments have described transmission in multi-host communities</w:t>
+      </w:r>
+      <w:r>
+        <w:rPr>
+          <w:sz w:val="24"/>
+          <w:szCs w:val="24"/>
+        </w:rPr>
+        <w:t xml:space="preserve"> </w:t>
+      </w:r>
+      <w:r>
+        <w:rPr>
+          <w:sz w:val="24"/>
+          <w:szCs w:val="24"/>
+        </w:rPr>
+        <w:fldChar w:fldCharType="begin"/>
+      </w:r>
+      <w:r>
+        <w:rPr>
+          <w:sz w:val="24"/>
+          <w:szCs w:val="24"/>
+        </w:rPr>
+        <w:instrText xml:space="preserve"> ADDIN ZOTERO_ITEM CSL_CITATION {"citationID":"Un92OqXE","properties":{"formattedCitation":"(Dobson, 2004; Fountain\\uc0\\u8208{}Jones et al., 2018; Holt et al., 2003; Roche et al., 2012)","plainCitation":"(Dobson, 2004; Fountain</w:instrText>
+      </w:r>
+      <w:r>
+        <w:rPr>
+          <w:rFonts w:ascii="Cambria Math" w:hAnsi="Cambria Math" w:cs="Cambria Math"/>
+          <w:sz w:val="24"/>
+          <w:szCs w:val="24"/>
+        </w:rPr>
+        <w:instrText>‐</w:instrText>
+      </w:r>
+      <w:r>
+        <w:rPr>
+          <w:sz w:val="24"/>
+          <w:szCs w:val="24"/>
+        </w:rPr>
+        <w:instrText>Jones et al., 2018; Holt et al., 2003; Roche et al., 2012)","noteIndex":0},"citationItems":[{"id":26,"uris":["http://zotero.org/users/8769338/items/I7I62SNC"],"itemData":{"id":26,"type":"article-journal","abstract":"Pathogens that can infect multiple host species will have different dynamics than pathogens that are restricted to a single species of host. This article examines the conditions for establishment and long</w:instrText>
+      </w:r>
+      <w:r>
+        <w:rPr>
+          <w:rFonts w:ascii="Cambria Math" w:hAnsi="Cambria Math" w:cs="Cambria Math"/>
+          <w:sz w:val="24"/>
+          <w:szCs w:val="24"/>
+        </w:rPr>
+        <w:instrText>‐</w:instrText>
+      </w:r>
+      <w:r>
+        <w:rPr>
+          <w:sz w:val="24"/>
+          <w:szCs w:val="24"/>
+        </w:rPr>
+        <w:instrText>term population dynamic behavior of pathogens that infect multiple species of hosts. The article attempts to address three major questions in this area: First, under which conditions will increases in the diversity of host species buffer infectious disease outbreaks, and under which conditions will host diversity amplify disease outbreaks? Second, under what conditions is it possible to control an infectious agent by focusing control against only one host species? Third, what role does host species diversity play in maintaining pathogen persistence? The answers to these questions supply some important general insights into the role that biodiversity plays in buffering humans and other species against new and emerging pathogens.","container-title":"The American naturalist","DOI":"10.1086/424681","issue":"S5","note":"ISBN: 1537-5323\nPMID: 15540143","page":"S64-S78","title":"Population Dynamics of Pathogens with Multiple Host Species","volume":"164","author":[{"family":"Dobson","given":"Andrew"}],"issued":{"date-parts":[["2004",11]]}}},{"id":415,"uris":["http://zotero.org/users/8769338/items/RE58GAII"],"itemData":{"id":415,"type":"article-journal","container-title":"Biological Reviews","DOI":"10.1111/brv.12380","ISSN":"1464-7931, 1469-185X","issue":"2","journalAbbreviation":"Biol Rev","language":"en","page":"950-970","source":"DOI.org (Crossref)","title":"Towards an eco</w:instrText>
+      </w:r>
+      <w:r>
+        <w:rPr>
+          <w:rFonts w:ascii="Cambria Math" w:hAnsi="Cambria Math" w:cs="Cambria Math"/>
+          <w:sz w:val="24"/>
+          <w:szCs w:val="24"/>
+        </w:rPr>
+        <w:instrText>‐</w:instrText>
+      </w:r>
+      <w:r>
+        <w:rPr>
+          <w:sz w:val="24"/>
+          <w:szCs w:val="24"/>
+        </w:rPr>
+        <w:instrText>phylogenetic framework for infectious disease ecology","volume":"93","author":[{"family":"Fountain</w:instrText>
+      </w:r>
+      <w:r>
+        <w:rPr>
+          <w:rFonts w:ascii="Cambria Math" w:hAnsi="Cambria Math" w:cs="Cambria Math"/>
+          <w:sz w:val="24"/>
+          <w:szCs w:val="24"/>
+        </w:rPr>
+        <w:instrText>‐</w:instrText>
+      </w:r>
+      <w:r>
+        <w:rPr>
+          <w:sz w:val="24"/>
+          <w:szCs w:val="24"/>
+        </w:rPr>
+        <w:instrText>Jones","given":"Nicholas M."},{"family":"Pearse","given":"William D."},{"family":"Escobar","given":"Luis E."},{"family":"Alba</w:instrText>
+      </w:r>
+      <w:r>
+        <w:rPr>
+          <w:rFonts w:ascii="Cambria Math" w:hAnsi="Cambria Math" w:cs="Cambria Math"/>
+          <w:sz w:val="24"/>
+          <w:szCs w:val="24"/>
+        </w:rPr>
+        <w:instrText>‐</w:instrText>
+      </w:r>
+      <w:r>
+        <w:rPr>
+          <w:sz w:val="24"/>
+          <w:szCs w:val="24"/>
+        </w:rPr>
+        <w:instrText>Casals","given":"Ana"},{"family":"Carver","given":"Scott"},{"family":"Davies","given":"T. Jonathan"},{"family":"Kraberger","given":"Simona"},{"family":"Papeş","given":"Monica"},{"family":"Vandegrift","given":"Kurt"},{"family":"Worsley</w:instrText>
+      </w:r>
+      <w:r>
+        <w:rPr>
+          <w:rFonts w:ascii="Cambria Math" w:hAnsi="Cambria Math" w:cs="Cambria Math"/>
+          <w:sz w:val="24"/>
+          <w:szCs w:val="24"/>
+        </w:rPr>
+        <w:instrText>‐</w:instrText>
+      </w:r>
+      <w:r>
+        <w:rPr>
+          <w:sz w:val="24"/>
+          <w:szCs w:val="24"/>
+        </w:rPr>
+        <w:instrText>Tonks","given":"Katherine"},{"family":"Craft","given":"Meggan E."}],"issued":{"date-parts":[["2018",5]]}}},{"id":291,"uris":["http://zotero.org/users/8769338/items/FMD5KSG4"],"itemData":{"id":291,"type":"article-journal","abstract":"Many pathogens and parasites attack multiple host species, so their ability to invade a host community can depend on host community composition. We present a graphical isocline framework for studying disease establishment in systems with two host species, based on treating host species as resources. The isocline approach provides a natural generalization to multi</w:instrText>
+      </w:r>
+      <w:r>
+        <w:rPr>
+          <w:rFonts w:ascii="Cambria Math" w:hAnsi="Cambria Math" w:cs="Cambria Math"/>
+          <w:sz w:val="24"/>
+          <w:szCs w:val="24"/>
+        </w:rPr>
+        <w:instrText>‐</w:instrText>
+      </w:r>
+      <w:r>
+        <w:rPr>
+          <w:sz w:val="24"/>
+          <w:szCs w:val="24"/>
+        </w:rPr>
+        <w:instrText>host systems of two related concepts in disease ecology – the basic reproductive rate of a parasite, and threshold host density. Qualitative isocline shape characterizes the threshold community configurations that permit parasite establishment. In general, isocline shape reflects the relative forces of inter</w:instrText>
+      </w:r>
+      <w:r>
+        <w:rPr>
+          <w:rFonts w:ascii="Cambria Math" w:hAnsi="Cambria Math" w:cs="Cambria Math"/>
+          <w:sz w:val="24"/>
+          <w:szCs w:val="24"/>
+        </w:rPr>
+        <w:instrText>‐</w:instrText>
+      </w:r>
+      <w:r>
+        <w:rPr>
+          <w:sz w:val="24"/>
+          <w:szCs w:val="24"/>
+        </w:rPr>
+        <w:instrText xml:space="preserve"> and intraspecific transmission of shared parasites. We discuss the qualitative implications of parasite isocline shape for issues of mounting concern in conservation ecology.","container-title":"Ecology Letters","DOI":"10.1046/j.1461-0248.2003.00501.x","issue":"9","note":"ISBN: 1461-023X","page":"837-842","title":"Parasite establishment in host communities","volume":"6","author":[{"family":"Holt","given":"Robert D."},{"family":"Dobson","given":"Andrew P."},{"family":"Begon","given":"Michael"},{"family":"Bowers","given":"Roger G."},{"family":"Schauber","given":"Eric M."}],"issued":{"date-parts":[["2003",9]]}}},{"id":413,"uris":["http://zotero.org/users/8769338/items/UWZK46FT"],"itemData":{"id":413,"type":"article-journal","abstract":"The increasing number of zoonotic diseases spilling over from a range of wild animal species represents a particular concern for public health, especially in light of the current dramatic trend of biodiversity loss. To understand the ecology of these multi-host pathogens and their response to environmental degradation and species extinctions, it is necessary to develop a theoretical framework that takes into account realistic community assemblages. Here, we present a multi-host species epidemiological model that includes empirically determined patterns of diversity and composition derived from community ecology studies. We use this framework to study the interaction between wildlife diversity and directly transmitted pathogen dynamics. First, we demonstrate that variability in community composition does not affect significantly the intensity of pathogen transmission. We also show that the consequences of community diversity can differentially impact the\n              prevalence\n              of pathogens and the\n              number\n              of infectious individuals. Finally, we show that ecological interactions among host species have a weaker influence on pathogen circulation than inter-species transmission rates. We conclude that integration of a community perspective to study wildlife pathogens is crucial, especially in the context of understanding and predicting infectious disease emergence events.","container-title":"Philosophical Transactions of the Royal Society B: Biological Sciences","DOI":"10.1098/rstb.2011.0364","ISSN":"0962-8436, 1471-2970","issue":"1604","journalAbbreviation":"Phil. Trans. R. Soc. B","language":"en","page":"2807-2813","source":"DOI.org (Crossref)","title":"Linking community and disease ecology: the impact of biodiversity on pathogen transmission","title-short":"Linking community and disease ecology","volume":"367","author":[{"family":"Roche","given":"Benjamin"},{"family":"Dobson","given":"Andrew P."},{"family":"Guégan","given":"Jean-François"},{"family":"Rohani","given":"Pejman"}],"issued":{"date-parts":[["2012",10,19]]}}}],"schema":"https://github.com/citation-style-language/schema/raw/master/csl-citation.json"} </w:instrText>
+      </w:r>
+      <w:r>
+        <w:rPr>
+          <w:sz w:val="24"/>
+          <w:szCs w:val="24"/>
+        </w:rPr>
+        <w:fldChar w:fldCharType="separate"/>
+      </w:r>
+      <w:r>
+        <w:rPr>
+          <w:sz w:val="24"/>
+        </w:rPr>
+        <w:t>(Dobson, 2004; Fountain</w:t>
+      </w:r>
+      <w:r>
+        <w:rPr>
+          <w:rFonts w:ascii="Cambria Math" w:hAnsi="Cambria Math" w:cs="Cambria Math"/>
+          <w:sz w:val="24"/>
+        </w:rPr>
+        <w:t>‐</w:t>
+      </w:r>
+      <w:r>
+        <w:rPr>
+          <w:sz w:val="24"/>
+        </w:rPr>
+        <w:t>Jones et al., 2018; Holt et al., 2003; Roche et al., 2012)</w:t>
+      </w:r>
+      <w:r>
+        <w:rPr>
+          <w:sz w:val="24"/>
+          <w:szCs w:val="24"/>
+        </w:rPr>
+        <w:fldChar w:fldCharType="end"/>
+      </w:r>
+      <w:r>
+        <w:rPr>
+          <w:sz w:val="24"/>
+          <w:szCs w:val="24"/>
+        </w:rPr>
+        <w:t xml:space="preserve">, </w:t>
+      </w:r>
+      <w:r>
+        <w:rPr>
+          <w:sz w:val="24"/>
+          <w:szCs w:val="24"/>
+        </w:rPr>
+        <w:t xml:space="preserve">and via multiple transmission modes </w:t>
+      </w:r>
+      <w:r>
+        <w:rPr>
+          <w:sz w:val="24"/>
+          <w:szCs w:val="24"/>
+        </w:rPr>
+        <w:fldChar w:fldCharType="begin"/>
+      </w:r>
+      <w:r>
+        <w:rPr>
+          <w:sz w:val="24"/>
+          <w:szCs w:val="24"/>
+        </w:rPr>
+        <w:instrText xml:space="preserve"> ADDIN ZOTERO_ITEM CSL_CITATION {"citationID":"qgz7YuQo","properties":{"formattedCitation":"(Eisenberg et al., 2013; Majewska et al., 2019; Rohani et al., 2009)","plainCitation":"(Eisenberg et al., 2013; Majewska et al., 2019; Rohani et al., 2009)","noteIndex":0},"citationItems":[{"id":398,"uris":["http://zotero.org/users/8769338/items/93XA2A42"],"itemData":{"id":398,"type":"article-journal","container-title":"Journal of Theoretical Biology","DOI":"10.1016/j.jtbi.2012.12.021","ISSN":"00225193","journalAbbreviation":"Journal of Theoretical Biology","language":"en","page":"84-102","source":"DOI.org (Crossref)","title":"Identifiability and estimation of multiple transmission pathways in cholera and waterborne disease","volume":"324","author":[{"family":"Eisenberg","given":"Marisa C."},{"family":"Robertson","given":"Suzanne L."},{"family":"Tien","given":"Joseph H."}],"issued":{"date-parts":[["2013",5]]}}},{"id":417,"uris":["http://zotero.org/users/8769338/items/PUXLJVFP"],"itemData":{"id":417,"type":"article-journal","abstract":"Understanding factors that allow highly virulent parasites to reach high infection prevalence in host populations is important for managing infection risks to human and wildlife health. Multiple transmission routes have been proposed as one mechanism by which virulent pathogens can achieve high prevalence, underscoring the need to investigate this hypothesis through an integrated modelling-empirical framework. Here, we examine a harmful specialist protozoan infecting monarch butterflies that commonly reaches high prevalence (50–100%) in resident populations. We integrate field and modelling work to show that a combination of three empirically-supported transmission routes (vertical, adult transfer and environmental transmission) can produce and sustain high infection prevalence in this system. Although horizontal transmission is necessary for parasite invasion, most new infections post-establishment arise from vertical transmission. Our study predicts that multiple transmission routes, coupled with high parasite virulence, can reduce resident host abundance by up to 50%, suggesting that the protozoan could contribute to declines of North American monarchs.","container-title":"Proceedings of the Royal Society B: Biological Sciences","DOI":"10.1098/rspb.2019.1630","ISSN":"0962-8452, 1471-2954","issue":"1910","journalAbbreviation":"Proc. R. Soc. B.","language":"en","page":"20191630","source":"DOI.org (Crossref)","title":"Multiple transmission routes sustain high prevalence of a virulent parasite in a butterfly host","volume":"286","author":[{"family":"Majewska","given":"Ania A."},{"family":"Sims","given":"Stuart"},{"family":"Schneider","given":"Anna"},{"family":"Altizer","given":"Sonia"},{"family":"Hall","given":"Richard J."}],"issued":{"date-parts":[["2019",9,11]]}}},{"id":230,"uris":["http://zotero.org/users/8769338/items/LZURAKIQ"],"itemData":{"id":230,"type":"article-journal","abstract":"Understanding the transmission dynamics and persistence of avian influenza viruses (AIVs) in the wild is an important scientific and public health challenge because this system represents both a reservoir for recombination and a source of novel, potentially human-pathogenic strains. The current paradigm locates all important transmission events on the nearly direct fecal/oral bird-to-bird pathway. In this article, on the basis of overlooked evidence, we propose that an environmental virus reservoir gives rise to indirect transmission. This transmission mode could play an important epidemiological role. Using a stochastic model, we demonstrate how neglecting environmentally generated transmission chains could underestimate the explosiveness and duration of AIV epidemics. We show the important pathogen invasion implications of this phenomenon: the nonnegligible probability of outbreak even when direct transmission is absent, the long-term infectivity of locations of prior outbreaks, and the role of environmental heterogeneity in risk.","container-title":"Proceedings of the National Academy of Sciences of the United States of America","DOI":"10.1073/pnas.0809026106","ISSN":"00278424","note":"PMID: 19497868","title":"Environmental transmission of low pathogenicity avian influenza viruses and its implications for pathogen invasion","author":[{"family":"Rohani","given":"Pejman"},{"family":"Breban","given":"Romulus"},{"family":"Stallknecht","given":"David E."},{"family":"Drake","given":"John M."}],"issued":{"date-parts":[["2009"]]}}}],"schema":"https://github.com/citation-style-language/schema/raw/master/csl-citation.json"} </w:instrText>
+      </w:r>
+      <w:r>
+        <w:rPr>
+          <w:sz w:val="24"/>
+          <w:szCs w:val="24"/>
+        </w:rPr>
+        <w:fldChar w:fldCharType="separate"/>
+      </w:r>
+      <w:r>
+        <w:rPr>
+          <w:sz w:val="24"/>
+        </w:rPr>
+        <w:t>(Eisenberg et al., 2013; Majewska et al., 2019; Rohani et al., 2009)</w:t>
+      </w:r>
+      <w:r>
+        <w:rPr>
+          <w:sz w:val="24"/>
+          <w:szCs w:val="24"/>
+        </w:rPr>
+        <w:fldChar w:fldCharType="end"/>
+      </w:r>
+      <w:r>
+        <w:rPr>
+          <w:sz w:val="24"/>
+          <w:szCs w:val="24"/>
+        </w:rPr>
+        <w:t>, their joint consideration in models is</w:t>
+      </w:r>
+      <w:r>
+        <w:rPr>
+          <w:sz w:val="24"/>
+          <w:szCs w:val="24"/>
+        </w:rPr>
+        <w:t xml:space="preserve"> lacking</w:t>
+      </w:r>
+      <w:r>
+        <w:rPr>
+          <w:sz w:val="24"/>
+          <w:szCs w:val="24"/>
+        </w:rPr>
+        <w:t xml:space="preserve">. Accordingly, we develop such a model and assess the effects of host abundance, community composition, and environmental persistence on </w:t>
+      </w:r>
+      <w:r>
+        <w:rPr>
+          <w:i/>
+          <w:iCs/>
+          <w:sz w:val="24"/>
+          <w:szCs w:val="24"/>
+        </w:rPr>
+        <w:t>R</w:t>
+      </w:r>
+      <w:r>
+        <w:rPr>
+          <w:sz w:val="24"/>
+          <w:szCs w:val="24"/>
+          <w:vertAlign w:val="subscript"/>
+        </w:rPr>
+        <w:t>0</w:t>
+      </w:r>
+      <w:r>
+        <w:rPr>
+          <w:sz w:val="24"/>
+          <w:szCs w:val="24"/>
+        </w:rPr>
+        <w:t xml:space="preserve">, the basic reproductive number for the pathogen, under a range of plausible conditions. We compare findings from the model to the empirical data to demonstrate that each factor </w:t>
+      </w:r>
+      <w:r>
+        <w:rPr>
+          <w:sz w:val="24"/>
+          <w:szCs w:val="24"/>
+        </w:rPr>
+        <w:t>can</w:t>
+      </w:r>
+      <w:r>
+        <w:rPr>
+          <w:sz w:val="24"/>
+          <w:szCs w:val="24"/>
+        </w:rPr>
+        <w:t xml:space="preserve"> contribute substantially to transmission and </w:t>
+      </w:r>
+      <w:r>
+        <w:rPr>
+          <w:sz w:val="24"/>
+          <w:szCs w:val="24"/>
+        </w:rPr>
+        <w:t>can do so simultaneously</w:t>
+      </w:r>
+      <w:r>
+        <w:rPr>
+          <w:sz w:val="24"/>
+          <w:szCs w:val="24"/>
+        </w:rPr>
+        <w:t xml:space="preserve">. </w:t>
+      </w:r>
+    </w:p>
+    <w:p>
+      <w:pPr>
+        <w:spacing w:line="360" w:lineRule="auto"/>
+        <w:ind w:firstLine="720"/>
+        <w:rPr>
+          <w:sz w:val="24"/>
+          <w:szCs w:val="24"/>
+        </w:rPr>
+      </w:pPr>
+      <w:r>
+        <w:rPr>
+          <w:sz w:val="24"/>
+          <w:szCs w:val="24"/>
+        </w:rPr>
         <w:t xml:space="preserve">We contend that studying both biotic and abiotic factors, including their influence on each other, </w:t>
       </w:r>
       <w:r>
@@ -1950,9 +2124,17 @@
           <w:sz w:val="24"/>
           <w:szCs w:val="24"/>
         </w:rPr>
-        <w:t xml:space="preserve"> the location and timing of outbreaks of generalist pathogens that employ multiple transmission modes. Our study is well poised to illustrate this phenomenon because larval amphibians occupy discrete wetlands, linked via adult movement, to form a metacommunity occurring at an intermediate spatial scale, which potentially renders biotic and abiotic factors of equal importance. Further, by developing a theoretical model for understanding these joint effects, we present mechanistic insights to explain empirical patterns in our study, </w:t>
-      </w:r>
-      <w:commentRangeStart w:id="6"/>
+        <w:t xml:space="preserve"> the location and timing of outbreaks of generalist pathogens that employ multiple transmission modes. Our study is well poised to illustrate this phenomenon because larval amphibians occupy discrete wetlands, linked via adult movement, to form a metacommunity occurring at an intermediate spatial scale, which potentially renders biotic and abiotic factors of equal importance. Further, </w:t>
+      </w:r>
+      <w:r>
+        <w:rPr>
+          <w:sz w:val="24"/>
+          <w:szCs w:val="24"/>
+        </w:rPr>
+        <w:lastRenderedPageBreak/>
+        <w:t xml:space="preserve">by developing a theoretical model for understanding these joint effects, we present mechanistic insights to explain empirical patterns in our study, </w:t>
+      </w:r>
+      <w:commentRangeStart w:id="19"/>
       <w:r>
         <w:rPr>
           <w:sz w:val="24"/>
@@ -1960,12 +2142,12 @@
         </w:rPr>
         <w:t>which are likely to apply</w:t>
       </w:r>
-      <w:commentRangeEnd w:id="6"/>
+      <w:commentRangeEnd w:id="19"/>
       <w:r>
         <w:rPr>
           <w:rStyle w:val="CommentReference"/>
         </w:rPr>
-        <w:commentReference w:id="6"/>
+        <w:commentReference w:id="19"/>
       </w:r>
       <w:r>
         <w:rPr>
@@ -2064,8 +2246,8 @@
           <w:szCs w:val="28"/>
         </w:rPr>
       </w:pPr>
-      <w:bookmarkStart w:id="7" w:name="_q6ewyiq839bw" w:colFirst="0" w:colLast="0"/>
-      <w:bookmarkEnd w:id="7"/>
+      <w:bookmarkStart w:id="20" w:name="_q6ewyiq839bw" w:colFirst="0" w:colLast="0"/>
+      <w:bookmarkEnd w:id="20"/>
       <w:r>
         <w:rPr>
           <w:b/>
@@ -2090,9 +2272,9 @@
           <w:szCs w:val="24"/>
         </w:rPr>
       </w:pPr>
-      <w:bookmarkStart w:id="8" w:name="_10hhj36k5piz" w:colFirst="0" w:colLast="0"/>
-      <w:bookmarkEnd w:id="8"/>
-      <w:commentRangeStart w:id="9"/>
+      <w:bookmarkStart w:id="21" w:name="_10hhj36k5piz" w:colFirst="0" w:colLast="0"/>
+      <w:bookmarkEnd w:id="21"/>
+      <w:commentRangeStart w:id="22"/>
       <w:r>
         <w:rPr>
           <w:b/>
@@ -2102,12 +2284,12 @@
         </w:rPr>
         <w:t>Data Collection</w:t>
       </w:r>
-      <w:commentRangeEnd w:id="9"/>
+      <w:commentRangeEnd w:id="22"/>
       <w:r>
         <w:rPr>
           <w:rStyle w:val="CommentReference"/>
         </w:rPr>
-        <w:commentReference w:id="9"/>
+        <w:commentReference w:id="22"/>
       </w:r>
     </w:p>
     <w:p>
@@ -2392,7 +2574,7 @@
         </w:rPr>
         <w:t xml:space="preserve">with values averaged to determine the viral </w:t>
       </w:r>
-      <w:commentRangeStart w:id="10"/>
+      <w:commentRangeStart w:id="23"/>
       <w:r>
         <w:rPr>
           <w:sz w:val="24"/>
@@ -2400,12 +2582,12 @@
         </w:rPr>
         <w:t>load for an individual</w:t>
       </w:r>
-      <w:commentRangeEnd w:id="10"/>
+      <w:commentRangeEnd w:id="23"/>
       <w:r>
         <w:rPr>
           <w:rStyle w:val="CommentReference"/>
         </w:rPr>
-        <w:commentReference w:id="10"/>
+        <w:commentReference w:id="23"/>
       </w:r>
       <w:r>
         <w:rPr>
@@ -2640,8 +2822,8 @@
           <w:szCs w:val="24"/>
         </w:rPr>
       </w:pPr>
-      <w:bookmarkStart w:id="11" w:name="_9sjte9cjuout" w:colFirst="0" w:colLast="0"/>
-      <w:bookmarkEnd w:id="11"/>
+      <w:bookmarkStart w:id="24" w:name="_9sjte9cjuout" w:colFirst="0" w:colLast="0"/>
+      <w:bookmarkEnd w:id="24"/>
       <w:r>
         <w:rPr>
           <w:b/>
@@ -2668,8 +2850,8 @@
         </w:rPr>
         <w:t xml:space="preserve">Using species-level competence, </w:t>
       </w:r>
-      <w:commentRangeStart w:id="12"/>
-      <w:commentRangeStart w:id="13"/>
+      <w:commentRangeStart w:id="25"/>
+      <w:commentRangeStart w:id="26"/>
       <w:r>
         <w:rPr>
           <w:sz w:val="24"/>
@@ -2677,19 +2859,19 @@
         </w:rPr>
         <w:t>we calculated community competence as the weighted average of each species’ competence</w:t>
       </w:r>
-      <w:commentRangeEnd w:id="12"/>
+      <w:commentRangeEnd w:id="25"/>
       <w:r>
         <w:rPr>
           <w:rStyle w:val="CommentReference"/>
         </w:rPr>
-        <w:commentReference w:id="12"/>
-      </w:r>
-      <w:commentRangeEnd w:id="13"/>
+        <w:commentReference w:id="25"/>
+      </w:r>
+      <w:commentRangeEnd w:id="26"/>
       <w:r>
         <w:rPr>
           <w:rStyle w:val="CommentReference"/>
         </w:rPr>
-        <w:commentReference w:id="13"/>
+        <w:commentReference w:id="26"/>
       </w:r>
       <w:r>
         <w:rPr>
@@ -2810,7 +2992,7 @@
         </w:rPr>
         <w:t xml:space="preserve"> transmission as the epizootics unfolded between February and July. The </w:t>
       </w:r>
-      <w:commentRangeStart w:id="14"/>
+      <w:commentRangeStart w:id="27"/>
       <w:r>
         <w:rPr>
           <w:sz w:val="24"/>
@@ -2849,12 +3031,12 @@
         </w:rPr>
         <w:t xml:space="preserve">was calculated </w:t>
       </w:r>
-      <w:commentRangeEnd w:id="14"/>
+      <w:commentRangeEnd w:id="27"/>
       <w:r>
         <w:rPr>
           <w:rStyle w:val="CommentReference"/>
         </w:rPr>
-        <w:commentReference w:id="14"/>
+        <w:commentReference w:id="27"/>
       </w:r>
       <w:r>
         <w:rPr>
@@ -3211,6 +3393,7 @@
         <w:t xml:space="preserve">correction for multiple comparisons. </w:t>
       </w:r>
     </w:p>
+    <w:commentRangeStart w:id="28"/>
     <w:p>
       <w:pPr>
         <w:spacing w:line="360" w:lineRule="auto"/>
@@ -3219,7 +3402,6 @@
           <w:szCs w:val="24"/>
         </w:rPr>
       </w:pPr>
-      <w:commentRangeStart w:id="15"/>
       <w:r>
         <w:rPr>
           <w:noProof/>
@@ -4668,12 +4850,12 @@
           </mc:Fallback>
         </mc:AlternateContent>
       </w:r>
-      <w:commentRangeEnd w:id="15"/>
+      <w:commentRangeEnd w:id="28"/>
       <w:r>
         <w:rPr>
           <w:rStyle w:val="CommentReference"/>
         </w:rPr>
-        <w:commentReference w:id="15"/>
+        <w:commentReference w:id="28"/>
       </w:r>
     </w:p>
     <w:p>
@@ -4736,8 +4918,8 @@
           <w:szCs w:val="24"/>
         </w:rPr>
       </w:pPr>
-      <w:bookmarkStart w:id="16" w:name="_eooihxbffjma" w:colFirst="0" w:colLast="0"/>
-      <w:bookmarkEnd w:id="16"/>
+      <w:bookmarkStart w:id="29" w:name="_eooihxbffjma" w:colFirst="0" w:colLast="0"/>
+      <w:bookmarkEnd w:id="29"/>
       <w:r>
         <w:rPr>
           <w:b/>
@@ -5169,7 +5351,7 @@
         <w:lastRenderedPageBreak/>
         <w:t>individuals, and a viral half-life of 1.35 days. Viral half-life was calculated as</w:t>
       </w:r>
-      <w:commentRangeStart w:id="17"/>
+      <w:commentRangeStart w:id="30"/>
       <w:r>
         <w:rPr>
           <w:sz w:val="24"/>
@@ -5184,23 +5366,7 @@
             <w:sz w:val="24"/>
             <w:szCs w:val="24"/>
           </w:rPr>
-          <m:t>half</m:t>
-        </m:r>
-        <m:r>
-          <w:rPr>
-            <w:rFonts w:ascii="Cambria Math" w:hAnsi="Cambria Math"/>
-            <w:sz w:val="24"/>
-            <w:szCs w:val="24"/>
-          </w:rPr>
-          <m:t>-</m:t>
-        </m:r>
-        <m:r>
-          <w:rPr>
-            <w:rFonts w:ascii="Cambria Math" w:hAnsi="Cambria Math"/>
-            <w:sz w:val="24"/>
-            <w:szCs w:val="24"/>
-          </w:rPr>
-          <m:t xml:space="preserve">life= </m:t>
+          <m:t xml:space="preserve">half-life= </m:t>
         </m:r>
         <m:f>
           <m:fPr>
@@ -5276,12 +5442,12 @@
         </w:rPr>
         <w:t>) the composition-manipulat</w:t>
       </w:r>
-      <w:commentRangeEnd w:id="17"/>
+      <w:commentRangeEnd w:id="30"/>
       <w:r>
         <w:rPr>
           <w:rStyle w:val="CommentReference"/>
         </w:rPr>
-        <w:commentReference w:id="17"/>
+        <w:commentReference w:id="30"/>
       </w:r>
       <w:r>
         <w:rPr>
@@ -5364,9 +5530,9 @@
           <w:szCs w:val="24"/>
         </w:rPr>
       </w:pPr>
-      <w:bookmarkStart w:id="18" w:name="_hlg486u4ytv" w:colFirst="0" w:colLast="0"/>
-      <w:bookmarkEnd w:id="18"/>
-      <w:commentRangeStart w:id="19"/>
+      <w:bookmarkStart w:id="31" w:name="_hlg486u4ytv" w:colFirst="0" w:colLast="0"/>
+      <w:bookmarkEnd w:id="31"/>
+      <w:commentRangeStart w:id="32"/>
       <w:r>
         <w:rPr>
           <w:b/>
@@ -5376,12 +5542,12 @@
         </w:rPr>
         <w:t>Community competence, host abundance, and water temperature</w:t>
       </w:r>
-      <w:commentRangeEnd w:id="19"/>
+      <w:commentRangeEnd w:id="32"/>
       <w:r>
         <w:rPr>
           <w:rStyle w:val="CommentReference"/>
         </w:rPr>
-        <w:commentReference w:id="19"/>
+        <w:commentReference w:id="32"/>
       </w:r>
     </w:p>
     <w:p>
@@ -5517,8 +5683,8 @@
           <w:szCs w:val="28"/>
         </w:rPr>
       </w:pPr>
-      <w:bookmarkStart w:id="20" w:name="_duqqz2ezm5dj" w:colFirst="0" w:colLast="0"/>
-      <w:bookmarkEnd w:id="20"/>
+      <w:bookmarkStart w:id="33" w:name="_duqqz2ezm5dj" w:colFirst="0" w:colLast="0"/>
+      <w:bookmarkEnd w:id="33"/>
       <w:r>
         <w:rPr>
           <w:b/>
@@ -5540,8 +5706,8 @@
           <w:szCs w:val="24"/>
         </w:rPr>
       </w:pPr>
-      <w:bookmarkStart w:id="21" w:name="_d6c6k1e98qe6" w:colFirst="0" w:colLast="0"/>
-      <w:bookmarkEnd w:id="21"/>
+      <w:bookmarkStart w:id="34" w:name="_d6c6k1e98qe6" w:colFirst="0" w:colLast="0"/>
+      <w:bookmarkEnd w:id="34"/>
       <w:r>
         <w:rPr>
           <w:b/>
@@ -5717,8 +5883,8 @@
         </w:rPr>
         <w:t xml:space="preserve"> promote transmission (high community competence, high abundance, and </w:t>
       </w:r>
-      <w:commentRangeStart w:id="22"/>
-      <w:commentRangeStart w:id="23"/>
+      <w:commentRangeStart w:id="35"/>
+      <w:commentRangeStart w:id="36"/>
       <w:r>
         <w:rPr>
           <w:sz w:val="24"/>
@@ -5726,19 +5892,19 @@
         </w:rPr>
         <w:t xml:space="preserve">lower water temperature </w:t>
       </w:r>
-      <w:commentRangeEnd w:id="22"/>
+      <w:commentRangeEnd w:id="35"/>
       <w:r>
         <w:rPr>
           <w:rStyle w:val="CommentReference"/>
         </w:rPr>
-        <w:commentReference w:id="22"/>
-      </w:r>
-      <w:commentRangeEnd w:id="23"/>
+        <w:commentReference w:id="35"/>
+      </w:r>
+      <w:commentRangeEnd w:id="36"/>
       <w:r>
         <w:rPr>
           <w:rStyle w:val="CommentReference"/>
         </w:rPr>
-        <w:commentReference w:id="23"/>
+        <w:commentReference w:id="36"/>
       </w:r>
       <w:r>
         <w:rPr>
@@ -6375,13 +6541,13 @@
           </wp:inline>
         </w:drawing>
       </w:r>
-      <w:commentRangeStart w:id="24"/>
-      <w:commentRangeEnd w:id="24"/>
+      <w:commentRangeStart w:id="37"/>
+      <w:commentRangeEnd w:id="37"/>
       <w:r>
         <w:rPr>
           <w:rStyle w:val="CommentReference"/>
         </w:rPr>
-        <w:commentReference w:id="24"/>
+        <w:commentReference w:id="37"/>
       </w:r>
     </w:p>
     <w:p>
@@ -6659,7 +6825,7 @@
         </w:rPr>
         <w:t xml:space="preserve"> </w:t>
       </w:r>
-      <w:commentRangeStart w:id="25"/>
+      <w:commentRangeStart w:id="38"/>
       <w:r>
         <w:rPr>
           <w:sz w:val="24"/>
@@ -6667,12 +6833,12 @@
         </w:rPr>
         <w:t>model formulation</w:t>
       </w:r>
-      <w:commentRangeEnd w:id="25"/>
+      <w:commentRangeEnd w:id="38"/>
       <w:r>
         <w:rPr>
           <w:rStyle w:val="CommentReference"/>
         </w:rPr>
-        <w:commentReference w:id="25"/>
+        <w:commentReference w:id="38"/>
       </w:r>
       <w:r>
         <w:rPr>
@@ -6695,8 +6861,8 @@
         </w:rPr>
         <w:t>does not include demography</w:t>
       </w:r>
-      <w:bookmarkStart w:id="26" w:name="_o72aamdfl5uk"/>
-      <w:bookmarkEnd w:id="26"/>
+      <w:bookmarkStart w:id="39" w:name="_o72aamdfl5uk"/>
+      <w:bookmarkEnd w:id="39"/>
       <w:r>
         <w:rPr>
           <w:sz w:val="24"/>
@@ -7211,8 +7377,8 @@
           <w:szCs w:val="24"/>
         </w:rPr>
       </w:pPr>
-      <w:bookmarkStart w:id="27" w:name="_3l8x3jxer0u4" w:colFirst="0" w:colLast="0"/>
-      <w:bookmarkEnd w:id="27"/>
+      <w:bookmarkStart w:id="40" w:name="_3l8x3jxer0u4" w:colFirst="0" w:colLast="0"/>
+      <w:bookmarkEnd w:id="40"/>
       <w:r>
         <w:rPr>
           <w:sz w:val="24"/>
@@ -7232,8 +7398,8 @@
           <w:szCs w:val="28"/>
         </w:rPr>
       </w:pPr>
-      <w:bookmarkStart w:id="28" w:name="_l3iijzz0pprb" w:colFirst="0" w:colLast="0"/>
-      <w:bookmarkEnd w:id="28"/>
+      <w:bookmarkStart w:id="41" w:name="_l3iijzz0pprb" w:colFirst="0" w:colLast="0"/>
+      <w:bookmarkEnd w:id="41"/>
       <w:r>
         <w:rPr>
           <w:b/>
@@ -7569,7 +7735,7 @@
         </w:rPr>
         <w:t xml:space="preserve">. The pathogen may evolve to have stronger contact transmission, and the result of this adaptation </w:t>
       </w:r>
-      <w:commentRangeStart w:id="29"/>
+      <w:commentRangeStart w:id="42"/>
       <w:r>
         <w:rPr>
           <w:sz w:val="24"/>
@@ -7577,12 +7743,12 @@
         </w:rPr>
         <w:t xml:space="preserve">could </w:t>
       </w:r>
-      <w:commentRangeEnd w:id="29"/>
+      <w:commentRangeEnd w:id="42"/>
       <w:r>
         <w:rPr>
           <w:rStyle w:val="CommentReference"/>
         </w:rPr>
-        <w:commentReference w:id="29"/>
+        <w:commentReference w:id="42"/>
       </w:r>
       <w:r>
         <w:rPr>
@@ -8394,12 +8560,144 @@
           <w:sz w:val="24"/>
           <w:szCs w:val="24"/>
         </w:rPr>
-        <w:t xml:space="preserve"> suggests the potential for the ideas presented here to occur more generally. In the </w:t>
+        <w:t xml:space="preserve"> suggests the potential for the ideas presented here to occur more generally.</w:t>
+      </w:r>
+      <w:r>
+        <w:rPr>
+          <w:sz w:val="24"/>
+          <w:szCs w:val="24"/>
+        </w:rPr>
+        <w:t xml:space="preserve"> However, t</w:t>
+      </w:r>
+      <w:r>
+        <w:rPr>
+          <w:sz w:val="24"/>
+          <w:szCs w:val="24"/>
+        </w:rPr>
+        <w:t>he effects of temperature</w:t>
+      </w:r>
+      <w:r>
+        <w:rPr>
+          <w:sz w:val="24"/>
+          <w:szCs w:val="24"/>
+        </w:rPr>
+        <w:t xml:space="preserve"> </w:t>
+      </w:r>
+      <w:r>
+        <w:rPr>
+          <w:sz w:val="24"/>
+          <w:szCs w:val="24"/>
+        </w:rPr>
+        <w:t>can be idiosyncratic</w:t>
+      </w:r>
+      <w:r>
+        <w:rPr>
+          <w:sz w:val="24"/>
+          <w:szCs w:val="24"/>
+        </w:rPr>
+        <w:t xml:space="preserve"> because temperature ranges that favor host growth and pathogen </w:t>
+      </w:r>
+      <w:r>
+        <w:rPr>
+          <w:sz w:val="24"/>
+          <w:szCs w:val="24"/>
+        </w:rPr>
+        <w:t>transmission</w:t>
+      </w:r>
+      <w:r>
+        <w:rPr>
+          <w:sz w:val="24"/>
+          <w:szCs w:val="24"/>
+        </w:rPr>
+        <w:t xml:space="preserve"> may not</w:t>
+      </w:r>
+      <w:r>
+        <w:rPr>
+          <w:sz w:val="24"/>
+          <w:szCs w:val="24"/>
+        </w:rPr>
+        <w:t xml:space="preserve"> </w:t>
+      </w:r>
+      <w:r>
+        <w:rPr>
+          <w:sz w:val="24"/>
+          <w:szCs w:val="24"/>
+        </w:rPr>
+        <w:t>overlap</w:t>
+      </w:r>
+      <w:r>
+        <w:rPr>
+          <w:sz w:val="24"/>
+          <w:szCs w:val="24"/>
+        </w:rPr>
+        <w:t xml:space="preserve"> </w:t>
+      </w:r>
+      <w:r>
+        <w:rPr>
+          <w:sz w:val="24"/>
+          <w:szCs w:val="24"/>
+        </w:rPr>
+        <w:fldChar w:fldCharType="begin"/>
+      </w:r>
+      <w:r>
+        <w:rPr>
+          <w:sz w:val="24"/>
+          <w:szCs w:val="24"/>
+        </w:rPr>
+        <w:instrText xml:space="preserve"> ADDIN ZOTERO_ITEM CSL_CITATION {"citationID":"LqGumBpm","properties":{"formattedCitation":"(Gehman et al., 2018)","plainCitation":"(Gehman et al., 2018)","noteIndex":0},"citationItems":[{"id":429,"uris":["http://zotero.org/users/8769338/items/CG3PT7CT"],"itemData":{"id":429,"type":"article-journal","abstract":"Significance\n            Experiments and modeling demonstrate that vital rates of a host and parasite respond differently to temperature, with local parasite extinction in the coastal southeastern United States predicted under climate warming. Quantifying and comparing thermal performance curves for multiple host and parasite traits can help identify locations and temperature regimes in which parasitism could decrease or increase under future warming, depending on the temperature difference between host and parasite performance optima. We suggest that such comparative work might resolve conflicting predictions of whether hosts or parasites have the upper hand in a warming world.\n          , \n            Host–parasite systems have intricately coupled life cycles, but each interactor can respond differently to changes in environmental variables like temperature. Although vital to predicting how parasitism will respond to climate change, thermal responses of both host and parasite in key traits affecting infection dynamics have rarely been quantified. Through temperature-controlled experiments on an ectothermic host–parasite system, we demonstrate an offset in the thermal optima for survival of infected and uninfected hosts and parasite production. We combine experimentally derived thermal performance curves with field data on seasonal host abundance and parasite prevalence to parameterize an epidemiological model and forecast the dynamical responses to plausible future climate-warming scenarios. In warming scenarios within the coastal southeastern United States, the model predicts sharp declines in parasite prevalence, with local parasite extinction occurring with as little as 2 °C warming. The northern portion of the parasite’s current range could experience local increases in transmission, but assuming no thermal adaptation of the parasite, we find no evidence that the parasite will expand its range northward under warming. This work exemplifies that some host populations may experience reduced parasitism in a warming world and highlights the need to measure host and parasite thermal performance to predict infection responses to climate change.","container-title":"Proceedings of the National Academy of Sciences","DOI":"10.1073/pnas.1705067115","ISSN":"0027-8424, 1091-6490","issue":"4","journalAbbreviation":"Proc. Natl. Acad. Sci. U.S.A.","language":"en","page":"744-749","source":"DOI.org (Crossref)","title":"Host and parasite thermal ecology jointly determine the effect of climate warming on epidemic dynamics","volume":"115","author":[{"family":"Gehman","given":"Alyssa-Lois M."},{"family":"Hall","given":"Richard J."},{"family":"Byers","given":"James E."}],"issued":{"date-parts":[["2018",1,23]]}}}],"schema":"https://github.com/citation-style-language/schema/raw/master/csl-citation.json"} </w:instrText>
+      </w:r>
+      <w:r>
+        <w:rPr>
+          <w:sz w:val="24"/>
+          <w:szCs w:val="24"/>
+        </w:rPr>
+        <w:fldChar w:fldCharType="separate"/>
+      </w:r>
+      <w:r>
+        <w:rPr>
+          <w:sz w:val="24"/>
+        </w:rPr>
+        <w:t>(</w:t>
       </w:r>
       <w:proofErr w:type="spellStart"/>
       <w:r>
         <w:rPr>
           <w:sz w:val="24"/>
+        </w:rPr>
+        <w:t>Gehman</w:t>
+      </w:r>
+      <w:proofErr w:type="spellEnd"/>
+      <w:r>
+        <w:rPr>
+          <w:sz w:val="24"/>
+        </w:rPr>
+        <w:t xml:space="preserve"> et al., 2018)</w:t>
+      </w:r>
+      <w:r>
+        <w:rPr>
+          <w:sz w:val="24"/>
+          <w:szCs w:val="24"/>
+        </w:rPr>
+        <w:fldChar w:fldCharType="end"/>
+      </w:r>
+      <w:r>
+        <w:rPr>
+          <w:sz w:val="24"/>
+          <w:szCs w:val="24"/>
+        </w:rPr>
+        <w:t>.</w:t>
+      </w:r>
+      <w:r>
+        <w:rPr>
+          <w:sz w:val="24"/>
+          <w:szCs w:val="24"/>
+        </w:rPr>
+        <w:t xml:space="preserve"> In the </w:t>
+      </w:r>
+      <w:proofErr w:type="spellStart"/>
+      <w:r>
+        <w:rPr>
+          <w:sz w:val="24"/>
           <w:szCs w:val="24"/>
         </w:rPr>
         <w:t>ranavirus</w:t>
@@ -8473,62 +8771,6 @@
           <w:szCs w:val="24"/>
         </w:rPr>
         <w:t xml:space="preserve">. </w:t>
-      </w:r>
-      <w:commentRangeStart w:id="30"/>
-      <w:r>
-        <w:rPr>
-          <w:sz w:val="24"/>
-          <w:szCs w:val="24"/>
-        </w:rPr>
-        <w:t xml:space="preserve">However, the generality of this phenomenon has not yet been explored. The effects of temperature, in particular, can be idiosyncratic and will depend on the epidemiology of the system since temperature ranges for optimal host and pathogen growth rates may not overlap </w:t>
-      </w:r>
-      <w:r>
-        <w:rPr>
-          <w:sz w:val="24"/>
-          <w:szCs w:val="24"/>
-        </w:rPr>
-        <w:fldChar w:fldCharType="begin"/>
-      </w:r>
-      <w:r>
-        <w:rPr>
-          <w:sz w:val="24"/>
-          <w:szCs w:val="24"/>
-        </w:rPr>
-        <w:instrText xml:space="preserve"> ADDIN ZOTERO_ITEM CSL_CITATION {"citationID":"LqGumBpm","properties":{"formattedCitation":"(Gehman et al., 2018)","plainCitation":"(Gehman et al., 2018)","noteIndex":0},"citationItems":[{"id":429,"uris":["http://zotero.org/users/8769338/items/CG3PT7CT"],"itemData":{"id":429,"type":"article-journal","abstract":"Significance\n            Experiments and modeling demonstrate that vital rates of a host and parasite respond differently to temperature, with local parasite extinction in the coastal southeastern United States predicted under climate warming. Quantifying and comparing thermal performance curves for multiple host and parasite traits can help identify locations and temperature regimes in which parasitism could decrease or increase under future warming, depending on the temperature difference between host and parasite performance optima. We suggest that such comparative work might resolve conflicting predictions of whether hosts or parasites have the upper hand in a warming world.\n          , \n            Host–parasite systems have intricately coupled life cycles, but each interactor can respond differently to changes in environmental variables like temperature. Although vital to predicting how parasitism will respond to climate change, thermal responses of both host and parasite in key traits affecting infection dynamics have rarely been quantified. Through temperature-controlled experiments on an ectothermic host–parasite system, we demonstrate an offset in the thermal optima for survival of infected and uninfected hosts and parasite production. We combine experimentally derived thermal performance curves with field data on seasonal host abundance and parasite prevalence to parameterize an epidemiological model and forecast the dynamical responses to plausible future climate-warming scenarios. In warming scenarios within the coastal southeastern United States, the model predicts sharp declines in parasite prevalence, with local parasite extinction occurring with as little as 2 °C warming. The northern portion of the parasite’s current range could experience local increases in transmission, but assuming no thermal adaptation of the parasite, we find no evidence that the parasite will expand its range northward under warming. This work exemplifies that some host populations may experience reduced parasitism in a warming world and highlights the need to measure host and parasite thermal performance to predict infection responses to climate change.","container-title":"Proceedings of the National Academy of Sciences","DOI":"10.1073/pnas.1705067115","ISSN":"0027-8424, 1091-6490","issue":"4","journalAbbreviation":"Proc. Natl. Acad. Sci. U.S.A.","language":"en","page":"744-749","source":"DOI.org (Crossref)","title":"Host and parasite thermal ecology jointly determine the effect of climate warming on epidemic dynamics","volume":"115","author":[{"family":"Gehman","given":"Alyssa-Lois M."},{"family":"Hall","given":"Richard J."},{"family":"Byers","given":"James E."}],"issued":{"date-parts":[["2018",1,23]]}}}],"schema":"https://github.com/citation-style-language/schema/raw/master/csl-citation.json"} </w:instrText>
-      </w:r>
-      <w:r>
-        <w:rPr>
-          <w:sz w:val="24"/>
-          <w:szCs w:val="24"/>
-        </w:rPr>
-        <w:fldChar w:fldCharType="separate"/>
-      </w:r>
-      <w:r>
-        <w:rPr>
-          <w:sz w:val="24"/>
-        </w:rPr>
-        <w:t>(Gehman et al., 2018)</w:t>
-      </w:r>
-      <w:r>
-        <w:rPr>
-          <w:sz w:val="24"/>
-          <w:szCs w:val="24"/>
-        </w:rPr>
-        <w:fldChar w:fldCharType="end"/>
-      </w:r>
-      <w:r>
-        <w:rPr>
-          <w:sz w:val="24"/>
-          <w:szCs w:val="24"/>
-        </w:rPr>
-        <w:t xml:space="preserve">. </w:t>
-      </w:r>
-      <w:commentRangeEnd w:id="30"/>
-      <w:r>
-        <w:rPr>
-          <w:rStyle w:val="CommentReference"/>
-        </w:rPr>
-        <w:commentReference w:id="30"/>
       </w:r>
     </w:p>
     <w:p>
@@ -9176,42 +9418,49 @@
           <w:sz w:val="24"/>
           <w:szCs w:val="24"/>
         </w:rPr>
+        <w:fldChar w:fldCharType="begin"/>
+      </w:r>
+      <w:r>
+        <w:rPr>
+          <w:sz w:val="24"/>
+          <w:szCs w:val="24"/>
+        </w:rPr>
+        <w:instrText xml:space="preserve"> ADDIN ZOTERO_ITEM CSL_CITATION {"citationID":"n53akCE7","properties":{"formattedCitation":"(Hall et al., 2018)","plainCitation":"(Hall et al., 2018)","noteIndex":0},"citationItems":[{"id":433,"uris":["http://zotero.org/users/8769338/items/8CZUBJ8N"],"itemData":{"id":433,"type":"article-journal","container-title":"Oecologia","DOI":"10.1007/s00442-018-4274-4","ISSN":"0029-8549, 1432-1939","issue":"4","journalAbbreviation":"Oecologia","language":"en","page":"1253-1262","source":"DOI.org (Crossref)","title":"Seasonal dynamics and potential drivers of ranavirus epidemics in wood frog populations","volume":"188","author":[{"family":"Hall","given":"Emily M."},{"family":"Goldberg","given":"C. S."},{"family":"Brunner","given":"J. L."},{"family":"Crespi","given":"E. J."}],"issued":{"date-parts":[["2018",12]]}}}],"schema":"https://github.com/citation-style-language/schema/raw/master/csl-citation.json"} </w:instrText>
+      </w:r>
+      <w:r>
+        <w:rPr>
+          <w:sz w:val="24"/>
+          <w:szCs w:val="24"/>
+        </w:rPr>
+        <w:fldChar w:fldCharType="separate"/>
+      </w:r>
+      <w:r>
+        <w:rPr>
+          <w:sz w:val="24"/>
+        </w:rPr>
+        <w:t>(Hall et al., 2018)</w:t>
+      </w:r>
+      <w:r>
+        <w:rPr>
+          <w:sz w:val="24"/>
+          <w:szCs w:val="24"/>
+        </w:rPr>
+        <w:fldChar w:fldCharType="end"/>
+      </w:r>
+      <w:r>
+        <w:rPr>
+          <w:sz w:val="24"/>
+          <w:szCs w:val="24"/>
+        </w:rPr>
+        <w:t xml:space="preserve"> may provide insight into the joint effects of both biotic and abiotic </w:t>
+      </w:r>
+      <w:r>
+        <w:rPr>
+          <w:sz w:val="24"/>
+          <w:szCs w:val="24"/>
+        </w:rPr>
         <w:lastRenderedPageBreak/>
-        <w:fldChar w:fldCharType="begin"/>
-      </w:r>
-      <w:r>
-        <w:rPr>
-          <w:sz w:val="24"/>
-          <w:szCs w:val="24"/>
-        </w:rPr>
-        <w:instrText xml:space="preserve"> ADDIN ZOTERO_ITEM CSL_CITATION {"citationID":"n53akCE7","properties":{"formattedCitation":"(Hall et al., 2018)","plainCitation":"(Hall et al., 2018)","noteIndex":0},"citationItems":[{"id":433,"uris":["http://zotero.org/users/8769338/items/8CZUBJ8N"],"itemData":{"id":433,"type":"article-journal","container-title":"Oecologia","DOI":"10.1007/s00442-018-4274-4","ISSN":"0029-8549, 1432-1939","issue":"4","journalAbbreviation":"Oecologia","language":"en","page":"1253-1262","source":"DOI.org (Crossref)","title":"Seasonal dynamics and potential drivers of ranavirus epidemics in wood frog populations","volume":"188","author":[{"family":"Hall","given":"Emily M."},{"family":"Goldberg","given":"C. S."},{"family":"Brunner","given":"J. L."},{"family":"Crespi","given":"E. J."}],"issued":{"date-parts":[["2018",12]]}}}],"schema":"https://github.com/citation-style-language/schema/raw/master/csl-citation.json"} </w:instrText>
-      </w:r>
-      <w:r>
-        <w:rPr>
-          <w:sz w:val="24"/>
-          <w:szCs w:val="24"/>
-        </w:rPr>
-        <w:fldChar w:fldCharType="separate"/>
-      </w:r>
-      <w:r>
-        <w:rPr>
-          <w:sz w:val="24"/>
-        </w:rPr>
-        <w:t>(Hall et al., 2018)</w:t>
-      </w:r>
-      <w:r>
-        <w:rPr>
-          <w:sz w:val="24"/>
-          <w:szCs w:val="24"/>
-        </w:rPr>
-        <w:fldChar w:fldCharType="end"/>
-      </w:r>
-      <w:r>
-        <w:rPr>
-          <w:sz w:val="24"/>
-          <w:szCs w:val="24"/>
-        </w:rPr>
-        <w:t xml:space="preserve"> may provide insight into the joint effects of both biotic and abiotic factors on the transmission of generalist pathogens, with suitable data. Second, we use species-specific viral load as a proxy for competence and model this as infectivity in the system</w:t>
+        <w:t>factors on the transmission of generalist pathogens, with suitable data. Second, we use species-specific viral load as a proxy for competence and model this as infectivity in the system</w:t>
       </w:r>
       <w:r>
         <w:rPr>
@@ -9412,89 +9661,8 @@
         <w:fldChar w:fldCharType="separate"/>
       </w:r>
       <w:r>
-        <w:t xml:space="preserve">Agüero, M., </w:t>
-      </w:r>
-      <w:proofErr w:type="spellStart"/>
-      <w:r>
-        <w:t>Monne</w:t>
-      </w:r>
-      <w:proofErr w:type="spellEnd"/>
-      <w:r>
-        <w:t xml:space="preserve">, I., Sánchez, A., Zecchin, B., </w:t>
-      </w:r>
-      <w:proofErr w:type="spellStart"/>
-      <w:r>
-        <w:t>Fusaro</w:t>
-      </w:r>
-      <w:proofErr w:type="spellEnd"/>
-      <w:r>
-        <w:t xml:space="preserve">, A., </w:t>
-      </w:r>
-      <w:proofErr w:type="spellStart"/>
-      <w:r>
-        <w:t>Ruano</w:t>
-      </w:r>
-      <w:proofErr w:type="spellEnd"/>
-      <w:r>
-        <w:t xml:space="preserve">, M. J., Del Valle </w:t>
-      </w:r>
-      <w:proofErr w:type="spellStart"/>
-      <w:r>
-        <w:t>Arrojo</w:t>
-      </w:r>
-      <w:proofErr w:type="spellEnd"/>
-      <w:r>
-        <w:t xml:space="preserve">, M., Fernández-Antonio, R., </w:t>
-      </w:r>
-      <w:proofErr w:type="spellStart"/>
-      <w:r>
-        <w:t>Souto</w:t>
-      </w:r>
-      <w:proofErr w:type="spellEnd"/>
-      <w:r>
-        <w:t xml:space="preserve">, A. M., </w:t>
-      </w:r>
-      <w:proofErr w:type="spellStart"/>
-      <w:r>
-        <w:t>Tordable</w:t>
-      </w:r>
-      <w:proofErr w:type="spellEnd"/>
-      <w:r>
-        <w:t xml:space="preserve">, P., </w:t>
-      </w:r>
-      <w:proofErr w:type="spellStart"/>
-      <w:r>
-        <w:t>Cañás</w:t>
-      </w:r>
-      <w:proofErr w:type="spellEnd"/>
-      <w:r>
-        <w:t xml:space="preserve">, J., </w:t>
-      </w:r>
-      <w:proofErr w:type="spellStart"/>
-      <w:r>
-        <w:t>Bonfante</w:t>
-      </w:r>
-      <w:proofErr w:type="spellEnd"/>
-      <w:r>
-        <w:t xml:space="preserve">, F., Giussani, E., </w:t>
-      </w:r>
-      <w:proofErr w:type="spellStart"/>
-      <w:r>
-        <w:t>Terregino</w:t>
-      </w:r>
-      <w:proofErr w:type="spellEnd"/>
-      <w:r>
-        <w:t xml:space="preserve">, C., &amp; </w:t>
-      </w:r>
-      <w:proofErr w:type="spellStart"/>
-      <w:r>
-        <w:t>Orejas</w:t>
-      </w:r>
-      <w:proofErr w:type="spellEnd"/>
-      <w:r>
-        <w:t xml:space="preserve">, J. J. (2023). Highly pathogenic avian influenza A(H5N1) virus infection in farmed minks, Spain, October 2022. </w:t>
-      </w:r>
-      <w:proofErr w:type="spellStart"/>
+        <w:t xml:space="preserve">Agüero, M., Monne, I., Sánchez, A., Zecchin, B., Fusaro, A., Ruano, M. J., Del Valle Arrojo, M., Fernández-Antonio, R., Souto, A. M., Tordable, P., Cañás, J., Bonfante, F., Giussani, E., Terregino, C., &amp; Orejas, J. J. (2023). Highly pathogenic avian influenza A(H5N1) virus infection in farmed minks, Spain, October 2022. </w:t>
+      </w:r>
       <w:r>
         <w:rPr>
           <w:i/>
@@ -9502,7 +9670,6 @@
         </w:rPr>
         <w:t>Eurosurveillance</w:t>
       </w:r>
-      <w:proofErr w:type="spellEnd"/>
       <w:r>
         <w:t xml:space="preserve">, </w:t>
       </w:r>
@@ -9522,31 +9689,7 @@
         <w:pStyle w:val="Bibliography"/>
       </w:pPr>
       <w:r>
-        <w:t xml:space="preserve">Allender, M. C., </w:t>
-      </w:r>
-      <w:proofErr w:type="spellStart"/>
-      <w:r>
-        <w:t>Bunick</w:t>
-      </w:r>
-      <w:proofErr w:type="spellEnd"/>
-      <w:r>
-        <w:t xml:space="preserve">, D., &amp; Mitchell, M. A. (2013). Development and validation of TaqMan quantitative PCR for detection of frog virus 3-like virus in eastern box turtles (Terrapene </w:t>
-      </w:r>
-      <w:proofErr w:type="spellStart"/>
-      <w:r>
-        <w:t>carolina</w:t>
-      </w:r>
-      <w:proofErr w:type="spellEnd"/>
-      <w:r>
-        <w:t xml:space="preserve"> </w:t>
-      </w:r>
-      <w:proofErr w:type="spellStart"/>
-      <w:r>
-        <w:t>carolina</w:t>
-      </w:r>
-      <w:proofErr w:type="spellEnd"/>
-      <w:r>
-        <w:t xml:space="preserve">). </w:t>
+        <w:t xml:space="preserve">Allender, M. C., Bunick, D., &amp; Mitchell, M. A. (2013). Development and validation of TaqMan quantitative PCR for detection of frog virus 3-like virus in eastern box turtles (Terrapene carolina carolina). </w:t>
       </w:r>
       <w:r>
         <w:rPr>
@@ -9573,29 +9716,8 @@
       <w:pPr>
         <w:pStyle w:val="Bibliography"/>
       </w:pPr>
-      <w:proofErr w:type="spellStart"/>
-      <w:r>
-        <w:t>Altizer</w:t>
-      </w:r>
-      <w:proofErr w:type="spellEnd"/>
-      <w:r>
-        <w:t xml:space="preserve">, S., </w:t>
-      </w:r>
-      <w:proofErr w:type="spellStart"/>
-      <w:r>
-        <w:t>Ostfeld</w:t>
-      </w:r>
-      <w:proofErr w:type="spellEnd"/>
-      <w:r>
-        <w:t xml:space="preserve">, R. S., Johnson, P. T. J., </w:t>
-      </w:r>
-      <w:proofErr w:type="spellStart"/>
-      <w:r>
-        <w:t>Kutz</w:t>
-      </w:r>
-      <w:proofErr w:type="spellEnd"/>
-      <w:r>
-        <w:t xml:space="preserve">, S., &amp; Harvell, C. D. (2013). Climate Change and Infectious Diseases: From Evidence to a Predictive Framework. </w:t>
+      <w:r>
+        <w:t xml:space="preserve">Altizer, S., Ostfeld, R. S., Johnson, P. T. J., Kutz, S., &amp; Harvell, C. D. (2013). Climate Change and Infectious Diseases: From Evidence to a Predictive Framework. </w:t>
       </w:r>
       <w:r>
         <w:rPr>
@@ -9622,37 +9744,8 @@
       <w:pPr>
         <w:pStyle w:val="Bibliography"/>
       </w:pPr>
-      <w:proofErr w:type="spellStart"/>
-      <w:r>
-        <w:t>Antonovics</w:t>
-      </w:r>
-      <w:proofErr w:type="spellEnd"/>
-      <w:r>
-        <w:t xml:space="preserve">, J., Wilson, A. J., Forbes, M. R., </w:t>
-      </w:r>
-      <w:proofErr w:type="spellStart"/>
-      <w:r>
-        <w:t>Hauffe</w:t>
-      </w:r>
-      <w:proofErr w:type="spellEnd"/>
-      <w:r>
-        <w:t xml:space="preserve">, H. C., Kallio, E. R., Leggett, H. C., </w:t>
-      </w:r>
-      <w:proofErr w:type="spellStart"/>
-      <w:r>
-        <w:t>Longdon</w:t>
-      </w:r>
-      <w:proofErr w:type="spellEnd"/>
-      <w:r>
-        <w:t xml:space="preserve">, B., Okamura, B., </w:t>
-      </w:r>
-      <w:proofErr w:type="spellStart"/>
-      <w:r>
-        <w:t>Sait</w:t>
-      </w:r>
-      <w:proofErr w:type="spellEnd"/>
-      <w:r>
-        <w:t xml:space="preserve">, S. M., &amp; Webster, J. P. (2017). The evolution of transmission mode. </w:t>
+      <w:r>
+        <w:t xml:space="preserve">Antonovics, J., Wilson, A. J., Forbes, M. R., Hauffe, H. C., Kallio, E. R., Leggett, H. C., Longdon, B., Okamura, B., Sait, S. M., &amp; Webster, J. P. (2017). The evolution of transmission mode. </w:t>
       </w:r>
       <w:r>
         <w:rPr>
@@ -9680,31 +9773,7 @@
         <w:pStyle w:val="Bibliography"/>
       </w:pPr>
       <w:r>
-        <w:t xml:space="preserve">Atkinson, M. S., &amp; Savage, A. E. (2023). Widespread amphibian </w:t>
-      </w:r>
-      <w:proofErr w:type="spellStart"/>
-      <w:r>
-        <w:t>Perkinsea</w:t>
-      </w:r>
-      <w:proofErr w:type="spellEnd"/>
-      <w:r>
-        <w:t xml:space="preserve"> infections associated with </w:t>
-      </w:r>
-      <w:proofErr w:type="spellStart"/>
-      <w:r>
-        <w:t>Ranidae</w:t>
-      </w:r>
-      <w:proofErr w:type="spellEnd"/>
-      <w:r>
-        <w:t xml:space="preserve"> hosts, cooler months and </w:t>
-      </w:r>
-      <w:proofErr w:type="spellStart"/>
-      <w:r>
-        <w:t>Ranavirus</w:t>
-      </w:r>
-      <w:proofErr w:type="spellEnd"/>
-      <w:r>
-        <w:t xml:space="preserve"> co</w:t>
+        <w:t>Atkinson, M. S., &amp; Savage, A. E. (2023). Widespread amphibian Perkinsea infections associated with Ranidae hosts, cooler months and Ranavirus co</w:t>
       </w:r>
       <w:r>
         <w:rPr>
@@ -9741,31 +9810,14 @@
         <w:pStyle w:val="Bibliography"/>
       </w:pPr>
       <w:r>
-        <w:t xml:space="preserve">Becker, C. G., Rodriguez, D., Longo, A. V., </w:t>
-      </w:r>
-      <w:proofErr w:type="spellStart"/>
-      <w:r>
-        <w:t>Talaba</w:t>
-      </w:r>
-      <w:proofErr w:type="spellEnd"/>
-      <w:r>
-        <w:t xml:space="preserve">, A. L., &amp; Zamudio, K. R. (2012). Disease Risk in Temperate Amphibian Populations Is Higher at Closed-Canopy Sites. </w:t>
-      </w:r>
-      <w:proofErr w:type="spellStart"/>
+        <w:t xml:space="preserve">Becker, C. G., Rodriguez, D., Longo, A. V., Talaba, A. L., &amp; Zamudio, K. R. (2012). Disease Risk in Temperate Amphibian Populations Is Higher at Closed-Canopy Sites. </w:t>
+      </w:r>
       <w:r>
         <w:rPr>
           <w:i/>
           <w:iCs/>
         </w:rPr>
-        <w:t>PloS</w:t>
-      </w:r>
-      <w:proofErr w:type="spellEnd"/>
-      <w:r>
-        <w:rPr>
-          <w:i/>
-          <w:iCs/>
-        </w:rPr>
-        <w:t xml:space="preserve"> One</w:t>
+        <w:t>PloS One</w:t>
       </w:r>
       <w:r>
         <w:t xml:space="preserve">, </w:t>
@@ -9786,39 +9838,7 @@
         <w:pStyle w:val="Bibliography"/>
       </w:pPr>
       <w:r>
-        <w:t xml:space="preserve">Berger, L., </w:t>
-      </w:r>
-      <w:proofErr w:type="spellStart"/>
-      <w:r>
-        <w:t>Speare</w:t>
-      </w:r>
-      <w:proofErr w:type="spellEnd"/>
-      <w:r>
-        <w:t xml:space="preserve">, R., </w:t>
-      </w:r>
-      <w:proofErr w:type="spellStart"/>
-      <w:r>
-        <w:t>Daszak</w:t>
-      </w:r>
-      <w:proofErr w:type="spellEnd"/>
-      <w:r>
-        <w:t xml:space="preserve">, P., Green, D. E., Cunningham, A. A., Goggin, C. L., </w:t>
-      </w:r>
-      <w:proofErr w:type="spellStart"/>
-      <w:r>
-        <w:t>Slocombe</w:t>
-      </w:r>
-      <w:proofErr w:type="spellEnd"/>
-      <w:r>
-        <w:t xml:space="preserve">, R., Ragan, M. A., Hyatt, A. D., McDonald, K. R., Hines, H. B., Lips, K. R., </w:t>
-      </w:r>
-      <w:proofErr w:type="spellStart"/>
-      <w:r>
-        <w:t>Marantelli</w:t>
-      </w:r>
-      <w:proofErr w:type="spellEnd"/>
-      <w:r>
-        <w:t xml:space="preserve">, G., </w:t>
+        <w:t xml:space="preserve">Berger, L., Speare, R., Daszak, P., Green, D. E., Cunningham, A. A., Goggin, C. L., Slocombe, R., Ragan, M. A., Hyatt, A. D., McDonald, K. R., Hines, H. B., Lips, K. R., Marantelli, G., </w:t>
       </w:r>
       <w:r>
         <w:lastRenderedPageBreak/>
@@ -9849,23 +9869,9 @@
       <w:pPr>
         <w:pStyle w:val="Bibliography"/>
       </w:pPr>
-      <w:proofErr w:type="spellStart"/>
-      <w:r>
-        <w:t>Bienentreu</w:t>
-      </w:r>
-      <w:proofErr w:type="spellEnd"/>
-      <w:r>
-        <w:t xml:space="preserve">, J.-F., &amp; </w:t>
-      </w:r>
-      <w:proofErr w:type="spellStart"/>
-      <w:r>
-        <w:t>Lesbarrères</w:t>
-      </w:r>
-      <w:proofErr w:type="spellEnd"/>
-      <w:r>
-        <w:t xml:space="preserve">, D. (2020). Amphibian Disease Ecology: Are We Just Scratching the Surface? </w:t>
-      </w:r>
-      <w:proofErr w:type="spellStart"/>
+      <w:r>
+        <w:t xml:space="preserve">Bienentreu, J.-F., &amp; Lesbarrères, D. (2020). Amphibian Disease Ecology: Are We Just Scratching the Surface? </w:t>
+      </w:r>
       <w:r>
         <w:rPr>
           <w:i/>
@@ -9873,7 +9879,6 @@
         </w:rPr>
         <w:t>Herpetologica</w:t>
       </w:r>
-      <w:proofErr w:type="spellEnd"/>
       <w:r>
         <w:t xml:space="preserve">, </w:t>
       </w:r>
@@ -9892,21 +9897,8 @@
       <w:pPr>
         <w:pStyle w:val="Bibliography"/>
       </w:pPr>
-      <w:proofErr w:type="spellStart"/>
-      <w:r>
-        <w:t>Blaustein</w:t>
-      </w:r>
-      <w:proofErr w:type="spellEnd"/>
-      <w:r>
-        <w:t xml:space="preserve">, A. R., Walls, S. C., Bancroft, B. A., Lawler, J. J., Searle, C. L., &amp; </w:t>
-      </w:r>
-      <w:proofErr w:type="spellStart"/>
-      <w:r>
-        <w:t>Gervasi</w:t>
-      </w:r>
-      <w:proofErr w:type="spellEnd"/>
-      <w:r>
-        <w:t xml:space="preserve">, S. S. (2010). Direct and Indirect Effects of Climate Change on Amphibian Populations. </w:t>
+      <w:r>
+        <w:t xml:space="preserve">Blaustein, A. R., Walls, S. C., Bancroft, B. A., Lawler, J. J., Searle, C. L., &amp; Gervasi, S. S. (2010). Direct and Indirect Effects of Climate Change on Amphibian Populations. </w:t>
       </w:r>
       <w:r>
         <w:rPr>
@@ -9934,39 +9926,7 @@
         <w:pStyle w:val="Bibliography"/>
       </w:pPr>
       <w:r>
-        <w:t xml:space="preserve">Brown, J. D., </w:t>
-      </w:r>
-      <w:proofErr w:type="spellStart"/>
-      <w:r>
-        <w:t>Goekjian</w:t>
-      </w:r>
-      <w:proofErr w:type="spellEnd"/>
-      <w:r>
-        <w:t xml:space="preserve">, G., Poulson, R., </w:t>
-      </w:r>
-      <w:proofErr w:type="spellStart"/>
-      <w:r>
-        <w:t>Valeika</w:t>
-      </w:r>
-      <w:proofErr w:type="spellEnd"/>
-      <w:r>
-        <w:t xml:space="preserve">, S., &amp; </w:t>
-      </w:r>
-      <w:proofErr w:type="spellStart"/>
-      <w:r>
-        <w:t>Stallknecht</w:t>
-      </w:r>
-      <w:proofErr w:type="spellEnd"/>
-      <w:r>
-        <w:t xml:space="preserve">, D. E. (2009). Avian influenza virus in water: Infectivity is dependent on pH, </w:t>
-      </w:r>
-      <w:proofErr w:type="gramStart"/>
-      <w:r>
-        <w:t>salinity</w:t>
-      </w:r>
-      <w:proofErr w:type="gramEnd"/>
-      <w:r>
-        <w:t xml:space="preserve"> and temperature. </w:t>
+        <w:t xml:space="preserve">Brown, J. D., Goekjian, G., Poulson, R., Valeika, S., &amp; Stallknecht, D. E. (2009). Avian influenza virus in water: Infectivity is dependent on pH, salinity and temperature. </w:t>
       </w:r>
       <w:r>
         <w:rPr>
@@ -9994,23 +9954,7 @@
         <w:pStyle w:val="Bibliography"/>
       </w:pPr>
       <w:r>
-        <w:t xml:space="preserve">Brunner, J. L., Beaty, L., </w:t>
-      </w:r>
-      <w:proofErr w:type="spellStart"/>
-      <w:r>
-        <w:t>Guitard</w:t>
-      </w:r>
-      <w:proofErr w:type="spellEnd"/>
-      <w:r>
-        <w:t xml:space="preserve">, A., &amp; Russell, D. (2017). Heterogeneities in the infection process drive </w:t>
-      </w:r>
-      <w:proofErr w:type="spellStart"/>
-      <w:r>
-        <w:t>ranavirus</w:t>
-      </w:r>
-      <w:proofErr w:type="spellEnd"/>
-      <w:r>
-        <w:t xml:space="preserve"> transmission. </w:t>
+        <w:t xml:space="preserve">Brunner, J. L., Beaty, L., Guitard, A., &amp; Russell, D. (2017). Heterogeneities in the infection process drive ranavirus transmission. </w:t>
       </w:r>
       <w:r>
         <w:rPr>
@@ -10038,23 +9982,7 @@
         <w:pStyle w:val="Bibliography"/>
       </w:pPr>
       <w:r>
-        <w:t xml:space="preserve">Brunner, J. L., &amp; </w:t>
-      </w:r>
-      <w:proofErr w:type="spellStart"/>
-      <w:r>
-        <w:t>Yarber</w:t>
-      </w:r>
-      <w:proofErr w:type="spellEnd"/>
-      <w:r>
-        <w:t xml:space="preserve">, C. M. (2018). Evaluating the Importance of Environmental Persistence for </w:t>
-      </w:r>
-      <w:proofErr w:type="spellStart"/>
-      <w:r>
-        <w:t>Ranavirus</w:t>
-      </w:r>
-      <w:proofErr w:type="spellEnd"/>
-      <w:r>
-        <w:t xml:space="preserve"> Transmission and Epidemiology. In </w:t>
+        <w:t xml:space="preserve">Brunner, J. L., &amp; Yarber, C. M. (2018). Evaluating the Importance of Environmental Persistence for Ranavirus Transmission and Epidemiology. In </w:t>
       </w:r>
       <w:r>
         <w:rPr>
@@ -10071,45 +9999,8 @@
       <w:pPr>
         <w:pStyle w:val="Bibliography"/>
       </w:pPr>
-      <w:proofErr w:type="spellStart"/>
-      <w:r>
-        <w:t>Chambouvet</w:t>
-      </w:r>
-      <w:proofErr w:type="spellEnd"/>
-      <w:r>
-        <w:t xml:space="preserve">, A., Gower, D. J., </w:t>
-      </w:r>
-      <w:proofErr w:type="spellStart"/>
-      <w:r>
-        <w:t>Jirků</w:t>
-      </w:r>
-      <w:proofErr w:type="spellEnd"/>
-      <w:r>
-        <w:t xml:space="preserve">, M., </w:t>
-      </w:r>
-      <w:proofErr w:type="spellStart"/>
-      <w:r>
-        <w:t>Yabsley</w:t>
-      </w:r>
-      <w:proofErr w:type="spellEnd"/>
-      <w:r>
-        <w:t xml:space="preserve">, M. J., Davis, A. K., Leonard, G., Maguire, F., Doherty-Bone, T. M., </w:t>
-      </w:r>
-      <w:proofErr w:type="spellStart"/>
-      <w:r>
-        <w:t>Bittencourt</w:t>
-      </w:r>
-      <w:proofErr w:type="spellEnd"/>
-      <w:r>
-        <w:t xml:space="preserve">-Silva, G. B., Wilkinson, M., &amp; Richards, T. A. (2015). Cryptic infection of a broad taxonomic and geographic diversity of tadpoles by </w:t>
-      </w:r>
-      <w:proofErr w:type="spellStart"/>
-      <w:r>
-        <w:t>Perkinsea</w:t>
-      </w:r>
-      <w:proofErr w:type="spellEnd"/>
-      <w:r>
-        <w:t xml:space="preserve"> protists. </w:t>
+      <w:r>
+        <w:t xml:space="preserve">Chambouvet, A., Gower, D. J., Jirků, M., Yabsley, M. J., Davis, A. K., Leonard, G., Maguire, F., Doherty-Bone, T. M., Bittencourt-Silva, G. B., Wilkinson, M., &amp; Richards, T. A. (2015). Cryptic infection of a broad taxonomic and geographic diversity of tadpoles by Perkinsea protists. </w:t>
       </w:r>
       <w:r>
         <w:rPr>
@@ -10137,23 +10028,7 @@
         <w:pStyle w:val="Bibliography"/>
       </w:pPr>
       <w:r>
-        <w:t xml:space="preserve">Cohen, J. M., </w:t>
-      </w:r>
-      <w:proofErr w:type="spellStart"/>
-      <w:r>
-        <w:t>Civitello</w:t>
-      </w:r>
-      <w:proofErr w:type="spellEnd"/>
-      <w:r>
-        <w:t xml:space="preserve">, D. J., Brace, A. J., </w:t>
-      </w:r>
-      <w:proofErr w:type="spellStart"/>
-      <w:r>
-        <w:t>Feichtinger</w:t>
-      </w:r>
-      <w:proofErr w:type="spellEnd"/>
-      <w:r>
-        <w:t xml:space="preserve">, E. M., Ortega, C. N., Richardson, J. C., Sauer, E. L., Liu, X., &amp; Rohr, J. R. (2016). Spatial scale modulates the strength of </w:t>
+        <w:t xml:space="preserve">Cohen, J. M., Civitello, D. J., Brace, A. J., Feichtinger, E. M., Ortega, C. N., Richardson, J. C., Sauer, E. L., Liu, X., &amp; Rohr, J. R. (2016). Spatial scale modulates the strength of </w:t>
       </w:r>
       <w:r>
         <w:lastRenderedPageBreak/>
@@ -10203,25 +10078,8 @@
         <w:pStyle w:val="Bibliography"/>
       </w:pPr>
       <w:r>
-        <w:t xml:space="preserve">Davis, A. K., </w:t>
-      </w:r>
-      <w:proofErr w:type="spellStart"/>
-      <w:r>
-        <w:t>Yabsley</w:t>
-      </w:r>
-      <w:proofErr w:type="spellEnd"/>
-      <w:r>
-        <w:t xml:space="preserve">, M. J., Kevin Keel, M., &amp; </w:t>
-      </w:r>
-      <w:proofErr w:type="spellStart"/>
-      <w:r>
-        <w:t>Maerz</w:t>
-      </w:r>
-      <w:proofErr w:type="spellEnd"/>
-      <w:r>
-        <w:t xml:space="preserve">, J. C. (2007). Discovery of a Novel Alveolate Pathogen Affecting Southern Leopard Frogs in Georgia: Description of the Disease and Host Effects. </w:t>
-      </w:r>
-      <w:proofErr w:type="spellStart"/>
+        <w:t xml:space="preserve">Davis, A. K., Yabsley, M. J., Kevin Keel, M., &amp; Maerz, J. C. (2007). Discovery of a Novel Alveolate Pathogen Affecting Southern Leopard Frogs in Georgia: Description of the Disease and Host Effects. </w:t>
+      </w:r>
       <w:r>
         <w:rPr>
           <w:i/>
@@ -10229,7 +10087,6 @@
         </w:rPr>
         <w:t>EcoHealth</w:t>
       </w:r>
-      <w:proofErr w:type="spellEnd"/>
       <w:r>
         <w:t xml:space="preserve">, </w:t>
       </w:r>
@@ -10248,21 +10105,8 @@
       <w:pPr>
         <w:pStyle w:val="Bibliography"/>
       </w:pPr>
-      <w:proofErr w:type="spellStart"/>
-      <w:r>
-        <w:t>Diekmann</w:t>
-      </w:r>
-      <w:proofErr w:type="spellEnd"/>
-      <w:r>
-        <w:t xml:space="preserve">, O., </w:t>
-      </w:r>
-      <w:proofErr w:type="spellStart"/>
-      <w:r>
-        <w:t>Heesterbeek</w:t>
-      </w:r>
-      <w:proofErr w:type="spellEnd"/>
-      <w:r>
-        <w:t xml:space="preserve">, J. A. P., &amp; Roberts, M. G. (2009). The construction of next-generation matrices for compartmental epidemic models. </w:t>
+      <w:r>
+        <w:t xml:space="preserve">Diekmann, O., Heesterbeek, J. A. P., &amp; Roberts, M. G. (2009). The construction of next-generation matrices for compartmental epidemic models. </w:t>
       </w:r>
       <w:r>
         <w:rPr>
@@ -10290,15 +10134,7 @@
         <w:pStyle w:val="Bibliography"/>
       </w:pPr>
       <w:r>
-        <w:t xml:space="preserve">Dillon, W. W., &amp; </w:t>
-      </w:r>
-      <w:proofErr w:type="spellStart"/>
-      <w:r>
-        <w:t>Meentemeyer</w:t>
-      </w:r>
-      <w:proofErr w:type="spellEnd"/>
-      <w:r>
-        <w:t xml:space="preserve">, R. K. (2019). Direct and indirect effects of forest microclimate on pathogen spillover. </w:t>
+        <w:t xml:space="preserve">Dillon, W. W., &amp; Meentemeyer, R. K. (2019). Direct and indirect effects of forest microclimate on pathogen spillover. </w:t>
       </w:r>
       <w:r>
         <w:rPr>
@@ -10354,15 +10190,7 @@
         <w:pStyle w:val="Bibliography"/>
       </w:pPr>
       <w:r>
-        <w:t xml:space="preserve">Downs, C. J., </w:t>
-      </w:r>
-      <w:proofErr w:type="spellStart"/>
-      <w:r>
-        <w:t>Schoenle</w:t>
-      </w:r>
-      <w:proofErr w:type="spellEnd"/>
-      <w:r>
-        <w:t xml:space="preserve">, L. A., Han, B. A., Harrison, J. F., &amp; Martin, L. B. (2019). Scaling of Host Competence. </w:t>
+        <w:t xml:space="preserve">Downs, C. J., Schoenle, L. A., Han, B. A., Harrison, J. F., &amp; Martin, L. B. (2019). Scaling of Host Competence. </w:t>
       </w:r>
       <w:r>
         <w:rPr>
@@ -10465,23 +10293,7 @@
         <w:t>‐</w:t>
       </w:r>
       <w:r>
-        <w:t xml:space="preserve">Casals, A., Carver, S., Davies, T. J., </w:t>
-      </w:r>
-      <w:proofErr w:type="spellStart"/>
-      <w:r>
-        <w:t>Kraberger</w:t>
-      </w:r>
-      <w:proofErr w:type="spellEnd"/>
-      <w:r>
-        <w:t xml:space="preserve">, S., </w:t>
-      </w:r>
-      <w:proofErr w:type="spellStart"/>
-      <w:r>
-        <w:t>Papeş</w:t>
-      </w:r>
-      <w:proofErr w:type="spellEnd"/>
-      <w:r>
-        <w:t>, M., Vandegrift, K., Worsley</w:t>
+        <w:t>Casals, A., Carver, S., Davies, T. J., Kraberger, S., Papeş, M., Vandegrift, K., Worsley</w:t>
       </w:r>
       <w:r>
         <w:rPr>
@@ -10526,13 +10338,8 @@
       <w:pPr>
         <w:pStyle w:val="Bibliography"/>
       </w:pPr>
-      <w:proofErr w:type="spellStart"/>
-      <w:r>
-        <w:t>Gehman</w:t>
-      </w:r>
-      <w:proofErr w:type="spellEnd"/>
-      <w:r>
-        <w:t xml:space="preserve">, A.-L. M., Hall, R. J., &amp; Byers, J. E. (2018). Host and parasite thermal ecology jointly determine the effect of climate warming on epidemic dynamics. </w:t>
+      <w:r>
+        <w:t xml:space="preserve">Gehman, A.-L. M., Hall, R. J., &amp; Byers, J. E. (2018). Host and parasite thermal ecology jointly determine the effect of climate warming on epidemic dynamics. </w:t>
       </w:r>
       <w:r>
         <w:rPr>
@@ -10560,23 +10367,7 @@
         <w:pStyle w:val="Bibliography"/>
       </w:pPr>
       <w:r>
-        <w:t xml:space="preserve">Gray, M. J., Miller, D. L., &amp; </w:t>
-      </w:r>
-      <w:proofErr w:type="spellStart"/>
-      <w:r>
-        <w:t>Hoverman</w:t>
-      </w:r>
-      <w:proofErr w:type="spellEnd"/>
-      <w:r>
-        <w:t xml:space="preserve">, J. T. (2009). Ecology and pathology of amphibian </w:t>
-      </w:r>
-      <w:proofErr w:type="spellStart"/>
-      <w:r>
-        <w:t>ranaviruses</w:t>
-      </w:r>
-      <w:proofErr w:type="spellEnd"/>
-      <w:r>
-        <w:t xml:space="preserve">. </w:t>
+        <w:t xml:space="preserve">Gray, M. J., Miller, D. L., &amp; Hoverman, J. T. (2009). Ecology and pathology of amphibian ranaviruses. </w:t>
       </w:r>
       <w:r>
         <w:rPr>
@@ -10632,25 +10423,8 @@
         <w:pStyle w:val="Bibliography"/>
       </w:pPr>
       <w:r>
-        <w:t xml:space="preserve">Hall, E. M., Goldberg, C. S., Brunner, J. L., &amp; </w:t>
-      </w:r>
-      <w:proofErr w:type="spellStart"/>
-      <w:r>
-        <w:t>Crespi</w:t>
-      </w:r>
-      <w:proofErr w:type="spellEnd"/>
-      <w:r>
-        <w:t xml:space="preserve">, E. J. (2018). Seasonal dynamics and potential drivers of </w:t>
-      </w:r>
-      <w:proofErr w:type="spellStart"/>
-      <w:r>
-        <w:t>ranavirus</w:t>
-      </w:r>
-      <w:proofErr w:type="spellEnd"/>
-      <w:r>
-        <w:t xml:space="preserve"> epidemics in wood frog populations. </w:t>
-      </w:r>
-      <w:proofErr w:type="spellStart"/>
+        <w:t xml:space="preserve">Hall, E. M., Goldberg, C. S., Brunner, J. L., &amp; Crespi, E. J. (2018). Seasonal dynamics and potential drivers of ranavirus epidemics in wood frog populations. </w:t>
+      </w:r>
       <w:r>
         <w:rPr>
           <w:i/>
@@ -10658,7 +10432,6 @@
         </w:rPr>
         <w:t>Oecologia</w:t>
       </w:r>
-      <w:proofErr w:type="spellEnd"/>
       <w:r>
         <w:t xml:space="preserve">, </w:t>
       </w:r>
@@ -10678,23 +10451,7 @@
         <w:pStyle w:val="Bibliography"/>
       </w:pPr>
       <w:r>
-        <w:t xml:space="preserve">Holt, R. D., Dobson, A. P., </w:t>
-      </w:r>
-      <w:proofErr w:type="spellStart"/>
-      <w:r>
-        <w:t>Begon</w:t>
-      </w:r>
-      <w:proofErr w:type="spellEnd"/>
-      <w:r>
-        <w:t xml:space="preserve">, M., Bowers, R. G., &amp; </w:t>
-      </w:r>
-      <w:proofErr w:type="spellStart"/>
-      <w:r>
-        <w:t>Schauber</w:t>
-      </w:r>
-      <w:proofErr w:type="spellEnd"/>
-      <w:r>
-        <w:t xml:space="preserve">, E. M. (2003). Parasite establishment in host communities. </w:t>
+        <w:t xml:space="preserve">Holt, R. D., Dobson, A. P., Begon, M., Bowers, R. G., &amp; Schauber, E. M. (2003). Parasite establishment in host communities. </w:t>
       </w:r>
       <w:r>
         <w:rPr>
@@ -10731,15 +10488,7 @@
         <w:t>‐</w:t>
       </w:r>
       <w:r>
-        <w:t xml:space="preserve">Davies, A. E., Belden, L. K., </w:t>
-      </w:r>
-      <w:proofErr w:type="spellStart"/>
-      <w:r>
-        <w:t>Wojdak</w:t>
-      </w:r>
-      <w:proofErr w:type="spellEnd"/>
-      <w:r>
-        <w:t xml:space="preserve">, J. M., &amp; Golding, N. (2020). Systematic review of modelling assumptions and empirical evidence: Does parasite transmission increase nonlinearly with host density? </w:t>
+        <w:t xml:space="preserve">Davies, A. E., Belden, L. K., Wojdak, J. M., &amp; Golding, N. (2020). Systematic review of modelling assumptions and empirical evidence: Does parasite transmission increase nonlinearly with host density? </w:t>
       </w:r>
       <w:r>
         <w:rPr>
@@ -10766,45 +10515,8 @@
       <w:pPr>
         <w:pStyle w:val="Bibliography"/>
       </w:pPr>
-      <w:proofErr w:type="spellStart"/>
-      <w:r>
-        <w:t>Isidoro-Ayza</w:t>
-      </w:r>
-      <w:proofErr w:type="spellEnd"/>
-      <w:r>
-        <w:t xml:space="preserve">, M., Lorch, J. M., </w:t>
-      </w:r>
-      <w:proofErr w:type="spellStart"/>
-      <w:r>
-        <w:t>Grear</w:t>
-      </w:r>
-      <w:proofErr w:type="spellEnd"/>
-      <w:r>
-        <w:t xml:space="preserve">, D. A., </w:t>
-      </w:r>
-      <w:proofErr w:type="spellStart"/>
-      <w:r>
-        <w:t>Winzeler</w:t>
-      </w:r>
-      <w:proofErr w:type="spellEnd"/>
-      <w:r>
-        <w:t xml:space="preserve">, M., Calhoun, D. L., &amp; </w:t>
-      </w:r>
-      <w:proofErr w:type="spellStart"/>
-      <w:r>
-        <w:t>Barichivich</w:t>
-      </w:r>
-      <w:proofErr w:type="spellEnd"/>
-      <w:r>
-        <w:t xml:space="preserve">, W. J. (2017). Pathogenic lineage of </w:t>
-      </w:r>
-      <w:proofErr w:type="spellStart"/>
-      <w:r>
-        <w:t>Perkinsea</w:t>
-      </w:r>
-      <w:proofErr w:type="spellEnd"/>
-      <w:r>
-        <w:t xml:space="preserve"> associated with mass mortality of frogs across </w:t>
+      <w:r>
+        <w:t xml:space="preserve">Isidoro-Ayza, M., Lorch, J. M., Grear, D. A., Winzeler, M., Calhoun, D. L., &amp; Barichivich, W. J. (2017). Pathogenic lineage of Perkinsea associated with mass mortality of frogs across </w:t>
       </w:r>
       <w:r>
         <w:lastRenderedPageBreak/>
@@ -10836,15 +10548,7 @@
         <w:pStyle w:val="Bibliography"/>
       </w:pPr>
       <w:r>
-        <w:t xml:space="preserve">Johnson, A. F., &amp; Brunner, J. L. (2014). Persistence of an amphibian </w:t>
-      </w:r>
-      <w:proofErr w:type="spellStart"/>
-      <w:r>
-        <w:t>ranavirus</w:t>
-      </w:r>
-      <w:proofErr w:type="spellEnd"/>
-      <w:r>
-        <w:t xml:space="preserve"> in aquatic communities. </w:t>
+        <w:t xml:space="preserve">Johnson, A. F., &amp; Brunner, J. L. (2014). Persistence of an amphibian ranavirus in aquatic communities. </w:t>
       </w:r>
       <w:r>
         <w:rPr>
@@ -10872,23 +10576,7 @@
         <w:pStyle w:val="Bibliography"/>
       </w:pPr>
       <w:r>
-        <w:t xml:space="preserve">Johnson, P. T. J., </w:t>
-      </w:r>
-      <w:proofErr w:type="spellStart"/>
-      <w:r>
-        <w:t>Ostfeld</w:t>
-      </w:r>
-      <w:proofErr w:type="spellEnd"/>
-      <w:r>
-        <w:t xml:space="preserve">, R. S., &amp; </w:t>
-      </w:r>
-      <w:proofErr w:type="spellStart"/>
-      <w:r>
-        <w:t>Keesing</w:t>
-      </w:r>
-      <w:proofErr w:type="spellEnd"/>
-      <w:r>
-        <w:t xml:space="preserve">, F. (2015). Frontiers in research on biodiversity and disease. </w:t>
+        <w:t xml:space="preserve">Johnson, P. T. J., Ostfeld, R. S., &amp; Keesing, F. (2015). Frontiers in research on biodiversity and disease. </w:t>
       </w:r>
       <w:r>
         <w:rPr>
@@ -10906,23 +10594,7 @@
         <w:pStyle w:val="Bibliography"/>
       </w:pPr>
       <w:r>
-        <w:t xml:space="preserve">Johnson, P. T. J., Preston, D. L., </w:t>
-      </w:r>
-      <w:proofErr w:type="spellStart"/>
-      <w:r>
-        <w:t>Hoverman</w:t>
-      </w:r>
-      <w:proofErr w:type="spellEnd"/>
-      <w:r>
-        <w:t xml:space="preserve">, J. T., &amp; </w:t>
-      </w:r>
-      <w:proofErr w:type="spellStart"/>
-      <w:r>
-        <w:t>Richgels</w:t>
-      </w:r>
-      <w:proofErr w:type="spellEnd"/>
-      <w:r>
-        <w:t xml:space="preserve">, K. L. D. (2013). Biodiversity decreases disease through predictable changes in host community competence. </w:t>
+        <w:t xml:space="preserve">Johnson, P. T. J., Preston, D. L., Hoverman, J. T., &amp; Richgels, K. L. D. (2013). Biodiversity decreases disease through predictable changes in host community competence. </w:t>
       </w:r>
       <w:r>
         <w:rPr>
@@ -10939,69 +10611,8 @@
       <w:pPr>
         <w:pStyle w:val="Bibliography"/>
       </w:pPr>
-      <w:proofErr w:type="spellStart"/>
-      <w:r>
-        <w:t>Lesbarrères</w:t>
-      </w:r>
-      <w:proofErr w:type="spellEnd"/>
-      <w:r>
-        <w:t xml:space="preserve">, D., </w:t>
-      </w:r>
-      <w:proofErr w:type="spellStart"/>
-      <w:r>
-        <w:t>Balseiro</w:t>
-      </w:r>
-      <w:proofErr w:type="spellEnd"/>
-      <w:r>
-        <w:t xml:space="preserve">, A., Brunner, J., </w:t>
-      </w:r>
-      <w:proofErr w:type="spellStart"/>
-      <w:r>
-        <w:t>Chinchar</w:t>
-      </w:r>
-      <w:proofErr w:type="spellEnd"/>
-      <w:r>
-        <w:t xml:space="preserve">, V. G., </w:t>
-      </w:r>
-      <w:proofErr w:type="spellStart"/>
-      <w:r>
-        <w:t>Duffus</w:t>
-      </w:r>
-      <w:proofErr w:type="spellEnd"/>
-      <w:r>
-        <w:t xml:space="preserve">, A., Kerby, J., Miller, D. L., Robert, J., </w:t>
-      </w:r>
-      <w:proofErr w:type="spellStart"/>
-      <w:r>
-        <w:t>Schock</w:t>
-      </w:r>
-      <w:proofErr w:type="spellEnd"/>
-      <w:r>
-        <w:t xml:space="preserve">, D. M., </w:t>
-      </w:r>
-      <w:proofErr w:type="spellStart"/>
-      <w:r>
-        <w:t>Waltzek</w:t>
-      </w:r>
-      <w:proofErr w:type="spellEnd"/>
-      <w:r>
-        <w:t xml:space="preserve">, T., &amp; Gray, M. J. (2012). </w:t>
-      </w:r>
-      <w:proofErr w:type="spellStart"/>
-      <w:r>
-        <w:t>Ranavirus</w:t>
-      </w:r>
-      <w:proofErr w:type="spellEnd"/>
-      <w:r>
-        <w:t xml:space="preserve">: Past, </w:t>
-      </w:r>
-      <w:proofErr w:type="gramStart"/>
-      <w:r>
-        <w:t>present</w:t>
-      </w:r>
-      <w:proofErr w:type="gramEnd"/>
-      <w:r>
-        <w:t xml:space="preserve"> and future. </w:t>
+      <w:r>
+        <w:t xml:space="preserve">Lesbarrères, D., Balseiro, A., Brunner, J., Chinchar, V. G., Duffus, A., Kerby, J., Miller, D. L., Robert, J., Schock, D. M., Waltzek, T., &amp; Gray, M. J. (2012). Ranavirus: Past, present and future. </w:t>
       </w:r>
       <w:r>
         <w:rPr>
@@ -11029,23 +10640,7 @@
         <w:pStyle w:val="Bibliography"/>
       </w:pPr>
       <w:r>
-        <w:t xml:space="preserve">Love, C., </w:t>
-      </w:r>
-      <w:proofErr w:type="spellStart"/>
-      <w:r>
-        <w:t>Winzeler</w:t>
-      </w:r>
-      <w:proofErr w:type="spellEnd"/>
-      <w:r>
-        <w:t xml:space="preserve">, M., Beasley, R., Scott, D., </w:t>
-      </w:r>
-      <w:proofErr w:type="spellStart"/>
-      <w:r>
-        <w:t>Nunziata</w:t>
-      </w:r>
-      <w:proofErr w:type="spellEnd"/>
-      <w:r>
-        <w:t xml:space="preserve">, S., &amp; Lance, S. (2016). Patterns of amphibian infection prevalence across wetlands on the Savannah River Site, South Carolina, USA. </w:t>
+        <w:t xml:space="preserve">Love, C., Winzeler, M., Beasley, R., Scott, D., Nunziata, S., &amp; Lance, S. (2016). Patterns of amphibian infection prevalence across wetlands on the Savannah River Site, South Carolina, USA. </w:t>
       </w:r>
       <w:r>
         <w:rPr>
@@ -11073,15 +10668,7 @@
         <w:pStyle w:val="Bibliography"/>
       </w:pPr>
       <w:r>
-        <w:t xml:space="preserve">Majewska, A. A., Sims, S., Schneider, A., </w:t>
-      </w:r>
-      <w:proofErr w:type="spellStart"/>
-      <w:r>
-        <w:t>Altizer</w:t>
-      </w:r>
-      <w:proofErr w:type="spellEnd"/>
-      <w:r>
-        <w:t xml:space="preserve">, S., &amp; Hall, R. J. (2019). Multiple transmission routes sustain high prevalence of a virulent parasite in a butterfly host. </w:t>
+        <w:t xml:space="preserve">Majewska, A. A., Sims, S., Schneider, A., Altizer, S., &amp; Hall, R. J. (2019). Multiple transmission routes sustain high prevalence of a virulent parasite in a butterfly host. </w:t>
       </w:r>
       <w:r>
         <w:rPr>
@@ -11108,29 +10695,8 @@
       <w:pPr>
         <w:pStyle w:val="Bibliography"/>
       </w:pPr>
-      <w:proofErr w:type="spellStart"/>
-      <w:r>
-        <w:t>Maniero</w:t>
-      </w:r>
-      <w:proofErr w:type="spellEnd"/>
-      <w:r>
-        <w:t xml:space="preserve">, G. D., Morales, H., </w:t>
-      </w:r>
-      <w:proofErr w:type="spellStart"/>
-      <w:r>
-        <w:t>Gantress</w:t>
-      </w:r>
-      <w:proofErr w:type="spellEnd"/>
-      <w:r>
-        <w:t xml:space="preserve">, J., &amp; Robert, J. (2006). Generation of a long-lasting, protective, and neutralizing antibody response to the </w:t>
-      </w:r>
-      <w:proofErr w:type="spellStart"/>
-      <w:r>
-        <w:t>ranavirus</w:t>
-      </w:r>
-      <w:proofErr w:type="spellEnd"/>
-      <w:r>
-        <w:t xml:space="preserve"> FV3 by the frog Xenopus. </w:t>
+      <w:r>
+        <w:t xml:space="preserve">Maniero, G. D., Morales, H., Gantress, J., &amp; Robert, J. (2006). Generation of a long-lasting, protective, and neutralizing antibody response to the ranavirus FV3 by the frog Xenopus. </w:t>
       </w:r>
       <w:r>
         <w:rPr>
@@ -11159,15 +10725,7 @@
       </w:pPr>
       <w:r>
         <w:lastRenderedPageBreak/>
-        <w:t xml:space="preserve">Martin, L. B., Burgan, S. C., Adelman, J. S., &amp; </w:t>
-      </w:r>
-      <w:proofErr w:type="spellStart"/>
-      <w:r>
-        <w:t>Gervasi</w:t>
-      </w:r>
-      <w:proofErr w:type="spellEnd"/>
-      <w:r>
-        <w:t xml:space="preserve">, S. S. (2016). Host Competence: An Organismal Trait to Integrate Immunology and Epidemiology. </w:t>
+        <w:t xml:space="preserve">Martin, L. B., Burgan, S. C., Adelman, J. S., &amp; Gervasi, S. S. (2016). Host Competence: An Organismal Trait to Integrate Immunology and Epidemiology. </w:t>
       </w:r>
       <w:r>
         <w:rPr>
@@ -11213,23 +10771,7 @@
         <w:pStyle w:val="Bibliography"/>
       </w:pPr>
       <w:r>
-        <w:t xml:space="preserve">Nazir, J., Spengler, M., &amp; </w:t>
-      </w:r>
-      <w:proofErr w:type="spellStart"/>
-      <w:r>
-        <w:t>Marschang</w:t>
-      </w:r>
-      <w:proofErr w:type="spellEnd"/>
-      <w:r>
-        <w:t xml:space="preserve">, R. E. (2012). Environmental persistence of amphibian and reptilian </w:t>
-      </w:r>
-      <w:proofErr w:type="spellStart"/>
-      <w:r>
-        <w:t>ranaviruses</w:t>
-      </w:r>
-      <w:proofErr w:type="spellEnd"/>
-      <w:r>
-        <w:t xml:space="preserve">. </w:t>
+        <w:t xml:space="preserve">Nazir, J., Spengler, M., &amp; Marschang, R. E. (2012). Environmental persistence of amphibian and reptilian ranaviruses. </w:t>
       </w:r>
       <w:r>
         <w:rPr>
@@ -11256,45 +10798,15 @@
       <w:pPr>
         <w:pStyle w:val="Bibliography"/>
       </w:pPr>
-      <w:proofErr w:type="spellStart"/>
-      <w:r>
-        <w:t>Ostfeld</w:t>
-      </w:r>
-      <w:proofErr w:type="spellEnd"/>
-      <w:r>
-        <w:t xml:space="preserve">, R. S., Levi, T., </w:t>
-      </w:r>
-      <w:proofErr w:type="spellStart"/>
-      <w:r>
-        <w:t>Jolles</w:t>
-      </w:r>
-      <w:proofErr w:type="spellEnd"/>
-      <w:r>
-        <w:t xml:space="preserve">, A. E., Martin, L. B., Hosseini, P. R., &amp; </w:t>
-      </w:r>
-      <w:proofErr w:type="spellStart"/>
-      <w:r>
-        <w:t>Keesing</w:t>
-      </w:r>
-      <w:proofErr w:type="spellEnd"/>
-      <w:r>
-        <w:t xml:space="preserve">, F. (2014). Life History and Demographic Drivers of Reservoir Competence for Three Tick-Borne Zoonotic Pathogens. </w:t>
-      </w:r>
-      <w:proofErr w:type="spellStart"/>
+      <w:r>
+        <w:t xml:space="preserve">Ostfeld, R. S., Levi, T., Jolles, A. E., Martin, L. B., Hosseini, P. R., &amp; Keesing, F. (2014). Life History and Demographic Drivers of Reservoir Competence for Three Tick-Borne Zoonotic Pathogens. </w:t>
+      </w:r>
       <w:r>
         <w:rPr>
           <w:i/>
           <w:iCs/>
         </w:rPr>
-        <w:t>PLoS</w:t>
-      </w:r>
-      <w:proofErr w:type="spellEnd"/>
-      <w:r>
-        <w:rPr>
-          <w:i/>
-          <w:iCs/>
-        </w:rPr>
-        <w:t xml:space="preserve"> ONE</w:t>
+        <w:t>PLoS ONE</w:t>
       </w:r>
       <w:r>
         <w:t xml:space="preserve">, </w:t>
@@ -11314,45 +10826,8 @@
       <w:pPr>
         <w:pStyle w:val="Bibliography"/>
       </w:pPr>
-      <w:proofErr w:type="spellStart"/>
-      <w:r>
-        <w:t>Ostfeld</w:t>
-      </w:r>
-      <w:proofErr w:type="spellEnd"/>
-      <w:r>
-        <w:t xml:space="preserve">, R. S., Myers, S. S., </w:t>
-      </w:r>
-      <w:proofErr w:type="spellStart"/>
-      <w:r>
-        <w:t>Jolles</w:t>
-      </w:r>
-      <w:proofErr w:type="spellEnd"/>
-      <w:r>
-        <w:t xml:space="preserve">, A., Holt, R. D., Jones, K. E., Hudson, P., Dobson, A., Harvell, C. D., </w:t>
-      </w:r>
-      <w:proofErr w:type="spellStart"/>
-      <w:r>
-        <w:t>Keesing</w:t>
-      </w:r>
-      <w:proofErr w:type="spellEnd"/>
-      <w:r>
-        <w:t xml:space="preserve">, F., Belden, L. K., </w:t>
-      </w:r>
-      <w:proofErr w:type="spellStart"/>
-      <w:r>
-        <w:t>Bogich</w:t>
-      </w:r>
-      <w:proofErr w:type="spellEnd"/>
-      <w:r>
-        <w:t xml:space="preserve">, T., </w:t>
-      </w:r>
-      <w:proofErr w:type="spellStart"/>
-      <w:r>
-        <w:t>Daszak</w:t>
-      </w:r>
-      <w:proofErr w:type="spellEnd"/>
-      <w:r>
-        <w:t xml:space="preserve">, P., &amp; Mitchell, C. E. (2010). Impacts of biodiversity on the emergence and transmission of infectious diseases. </w:t>
+      <w:r>
+        <w:t xml:space="preserve">Ostfeld, R. S., Myers, S. S., Jolles, A., Holt, R. D., Jones, K. E., Hudson, P., Dobson, A., Harvell, C. D., Keesing, F., Belden, L. K., Bogich, T., Daszak, P., &amp; Mitchell, C. E. (2010). Impacts of biodiversity on the emergence and transmission of infectious diseases. </w:t>
       </w:r>
       <w:r>
         <w:rPr>
@@ -11380,15 +10855,7 @@
         <w:pStyle w:val="Bibliography"/>
       </w:pPr>
       <w:r>
-        <w:t xml:space="preserve">Patterson, J. E. H., &amp; </w:t>
-      </w:r>
-      <w:proofErr w:type="spellStart"/>
-      <w:r>
-        <w:t>Ruckstuhl</w:t>
-      </w:r>
-      <w:proofErr w:type="spellEnd"/>
-      <w:r>
-        <w:t xml:space="preserve">, K. E. (2013). Parasite infection and host group size: A meta-analytical review. </w:t>
+        <w:t xml:space="preserve">Patterson, J. E. H., &amp; Ruckstuhl, K. E. (2013). Parasite infection and host group size: A meta-analytical review. </w:t>
       </w:r>
       <w:r>
         <w:rPr>
@@ -11416,23 +10883,7 @@
         <w:pStyle w:val="Bibliography"/>
       </w:pPr>
       <w:r>
-        <w:t xml:space="preserve">Price, S. J., Garner, T. W. J., Nichols, R. A., </w:t>
-      </w:r>
-      <w:proofErr w:type="spellStart"/>
-      <w:r>
-        <w:t>Balloux</w:t>
-      </w:r>
-      <w:proofErr w:type="spellEnd"/>
-      <w:r>
-        <w:t xml:space="preserve">, F., Ayres, C., Mora-Cabello de Alba, A., &amp; Bosch, J. (2014). Collapse of Amphibian Communities Due to an Introduced </w:t>
-      </w:r>
-      <w:proofErr w:type="spellStart"/>
-      <w:r>
-        <w:t>Ranavirus</w:t>
-      </w:r>
-      <w:proofErr w:type="spellEnd"/>
-      <w:r>
-        <w:t xml:space="preserve">. </w:t>
+        <w:t xml:space="preserve">Price, S. J., Garner, T. W. J., Nichols, R. A., Balloux, F., Ayres, C., Mora-Cabello de Alba, A., &amp; Bosch, J. (2014). Collapse of Amphibian Communities Due to an Introduced Ranavirus. </w:t>
       </w:r>
       <w:r>
         <w:rPr>
@@ -11460,23 +10911,7 @@
         <w:pStyle w:val="Bibliography"/>
       </w:pPr>
       <w:r>
-        <w:t xml:space="preserve">Price, S. J., Leung, W. T. M., Owen, C. J., </w:t>
-      </w:r>
-      <w:proofErr w:type="spellStart"/>
-      <w:r>
-        <w:t>Puschendorf</w:t>
-      </w:r>
-      <w:proofErr w:type="spellEnd"/>
-      <w:r>
-        <w:t xml:space="preserve">, R., Sergeant, C., Cunningham, A. A., </w:t>
-      </w:r>
-      <w:proofErr w:type="spellStart"/>
-      <w:r>
-        <w:t>Balloux</w:t>
-      </w:r>
-      <w:proofErr w:type="spellEnd"/>
-      <w:r>
-        <w:t xml:space="preserve">, F., Garner, T. W. J., &amp; Nichols, R. A. (2019). Effects of historic and projected climate change on the range and impacts of an emerging wildlife disease. </w:t>
+        <w:t xml:space="preserve">Price, S. J., Leung, W. T. M., Owen, C. J., Puschendorf, R., Sergeant, C., Cunningham, A. A., Balloux, F., Garner, T. W. J., &amp; Nichols, R. A. (2019). Effects of historic and projected climate change on the range and impacts of an emerging wildlife disease. </w:t>
       </w:r>
       <w:r>
         <w:rPr>
@@ -11505,39 +10940,7 @@
       </w:pPr>
       <w:r>
         <w:lastRenderedPageBreak/>
-        <w:t xml:space="preserve">Puryear, W., </w:t>
-      </w:r>
-      <w:proofErr w:type="spellStart"/>
-      <w:r>
-        <w:t>Sawatzki</w:t>
-      </w:r>
-      <w:proofErr w:type="spellEnd"/>
-      <w:r>
-        <w:t xml:space="preserve">, K., Hill, N., Foss, A., Stone, J. J., Doughty, L., Walk, D., Gilbert, K., Murray, M., Cox, E., Patel, P., Mertz, Z., Ellis, S., Taylor, J., Fauquier, D., Smith, A., DiGiovanni, R. A., Van De </w:t>
-      </w:r>
-      <w:proofErr w:type="spellStart"/>
-      <w:r>
-        <w:t>Guchte</w:t>
-      </w:r>
-      <w:proofErr w:type="spellEnd"/>
-      <w:r>
-        <w:t>, A., Gonzalez-</w:t>
-      </w:r>
-      <w:proofErr w:type="spellStart"/>
-      <w:r>
-        <w:t>Reiche</w:t>
-      </w:r>
-      <w:proofErr w:type="spellEnd"/>
-      <w:r>
-        <w:t xml:space="preserve">, A. S., … </w:t>
-      </w:r>
-      <w:proofErr w:type="spellStart"/>
-      <w:r>
-        <w:t>Runstadler</w:t>
-      </w:r>
-      <w:proofErr w:type="spellEnd"/>
-      <w:r>
-        <w:t xml:space="preserve">, J. (2022). </w:t>
+        <w:t xml:space="preserve">Puryear, W., Sawatzki, K., Hill, N., Foss, A., Stone, J. J., Doughty, L., Walk, D., Gilbert, K., Murray, M., Cox, E., Patel, P., Mertz, Z., Ellis, S., Taylor, J., Fauquier, D., Smith, A., DiGiovanni, R. A., Van De Guchte, A., Gonzalez-Reiche, A. S., … Runstadler, J. (2022). </w:t>
       </w:r>
       <w:r>
         <w:rPr>
@@ -11555,23 +10958,7 @@
         <w:pStyle w:val="Bibliography"/>
       </w:pPr>
       <w:r>
-        <w:t xml:space="preserve">Roche, B., Dobson, A. P., </w:t>
-      </w:r>
-      <w:proofErr w:type="spellStart"/>
-      <w:r>
-        <w:t>Guégan</w:t>
-      </w:r>
-      <w:proofErr w:type="spellEnd"/>
-      <w:r>
-        <w:t xml:space="preserve">, J.-F., &amp; </w:t>
-      </w:r>
-      <w:proofErr w:type="spellStart"/>
-      <w:r>
-        <w:t>Rohani</w:t>
-      </w:r>
-      <w:proofErr w:type="spellEnd"/>
-      <w:r>
-        <w:t xml:space="preserve">, P. (2012). Linking community and disease ecology: The impact of biodiversity on pathogen transmission. </w:t>
+        <w:t xml:space="preserve">Roche, B., Dobson, A. P., Guégan, J.-F., &amp; Rohani, P. (2012). Linking community and disease ecology: The impact of biodiversity on pathogen transmission. </w:t>
       </w:r>
       <w:r>
         <w:rPr>
@@ -11598,29 +10985,8 @@
       <w:pPr>
         <w:pStyle w:val="Bibliography"/>
       </w:pPr>
-      <w:proofErr w:type="spellStart"/>
-      <w:r>
-        <w:t>Rohani</w:t>
-      </w:r>
-      <w:proofErr w:type="spellEnd"/>
-      <w:r>
-        <w:t xml:space="preserve">, P., </w:t>
-      </w:r>
-      <w:proofErr w:type="spellStart"/>
-      <w:r>
-        <w:t>Breban</w:t>
-      </w:r>
-      <w:proofErr w:type="spellEnd"/>
-      <w:r>
-        <w:t xml:space="preserve">, R., </w:t>
-      </w:r>
-      <w:proofErr w:type="spellStart"/>
-      <w:r>
-        <w:t>Stallknecht</w:t>
-      </w:r>
-      <w:proofErr w:type="spellEnd"/>
-      <w:r>
-        <w:t xml:space="preserve">, D. E., &amp; Drake, J. M. (2009). Environmental transmission of low pathogenicity avian influenza viruses and its implications for pathogen invasion. </w:t>
+      <w:r>
+        <w:t xml:space="preserve">Rohani, P., Breban, R., Stallknecht, D. E., &amp; Drake, J. M. (2009). Environmental transmission of low pathogenicity avian influenza viruses and its implications for pathogen invasion. </w:t>
       </w:r>
       <w:r>
         <w:rPr>
@@ -11638,15 +11004,7 @@
         <w:pStyle w:val="Bibliography"/>
       </w:pPr>
       <w:r>
-        <w:t xml:space="preserve">Rohr, J. R., </w:t>
-      </w:r>
-      <w:proofErr w:type="spellStart"/>
-      <w:r>
-        <w:t>Civitello</w:t>
-      </w:r>
-      <w:proofErr w:type="spellEnd"/>
-      <w:r>
-        <w:t xml:space="preserve">, D. J., Halliday, F. W., Hudson, P. J., Lafferty, K. D., Wood, C. L., &amp; Mordecai, E. A. (2019). Towards common ground in the biodiversity–disease debate. </w:t>
+        <w:t xml:space="preserve">Rohr, J. R., Civitello, D. J., Halliday, F. W., Hudson, P. J., Lafferty, K. D., Wood, C. L., &amp; Mordecai, E. A. (2019). Towards common ground in the biodiversity–disease debate. </w:t>
       </w:r>
       <w:r>
         <w:rPr>
@@ -11692,23 +11050,7 @@
         <w:pStyle w:val="Bibliography"/>
       </w:pPr>
       <w:r>
-        <w:t xml:space="preserve">Sage, M. J. L., </w:t>
-      </w:r>
-      <w:proofErr w:type="spellStart"/>
-      <w:r>
-        <w:t>Towey</w:t>
-      </w:r>
-      <w:proofErr w:type="spellEnd"/>
-      <w:r>
-        <w:t xml:space="preserve">, B. D., Brunner, J. L., &amp; Hawley, D. (2019). Do scavengers prevent or promote disease transmission? The effect of invertebrate scavenging on </w:t>
-      </w:r>
-      <w:proofErr w:type="spellStart"/>
-      <w:r>
-        <w:t>Ranavirus</w:t>
-      </w:r>
-      <w:proofErr w:type="spellEnd"/>
-      <w:r>
-        <w:t xml:space="preserve"> transmission. </w:t>
+        <w:t xml:space="preserve">Sage, M. J. L., Towey, B. D., Brunner, J. L., &amp; Hawley, D. (2019). Do scavengers prevent or promote disease transmission? The effect of invertebrate scavenging on Ranavirus transmission. </w:t>
       </w:r>
       <w:r>
         <w:rPr>
@@ -11736,23 +11078,7 @@
         <w:pStyle w:val="Bibliography"/>
       </w:pPr>
       <w:r>
-        <w:t xml:space="preserve">Savage, V. M., </w:t>
-      </w:r>
-      <w:proofErr w:type="spellStart"/>
-      <w:r>
-        <w:t>Gillooly</w:t>
-      </w:r>
-      <w:proofErr w:type="spellEnd"/>
-      <w:r>
-        <w:t xml:space="preserve">, J. F., Brown, J. H., West, G. B., &amp; </w:t>
-      </w:r>
-      <w:proofErr w:type="spellStart"/>
-      <w:r>
-        <w:t>Charnov</w:t>
-      </w:r>
-      <w:proofErr w:type="spellEnd"/>
-      <w:r>
-        <w:t xml:space="preserve">, E. L. (2004). Effects of Body Size and Temperature on Population Growth. </w:t>
+        <w:t xml:space="preserve">Savage, V. M., Gillooly, J. F., Brown, J. H., West, G. B., &amp; Charnov, E. L. (2004). Effects of Body Size and Temperature on Population Growth. </w:t>
       </w:r>
       <w:r>
         <w:rPr>
@@ -11781,87 +11107,7 @@
       </w:pPr>
       <w:r>
         <w:lastRenderedPageBreak/>
-        <w:t xml:space="preserve">Scheele, B. C., </w:t>
-      </w:r>
-      <w:proofErr w:type="spellStart"/>
-      <w:r>
-        <w:t>Pasmans</w:t>
-      </w:r>
-      <w:proofErr w:type="spellEnd"/>
-      <w:r>
-        <w:t xml:space="preserve">, F., </w:t>
-      </w:r>
-      <w:proofErr w:type="spellStart"/>
-      <w:r>
-        <w:t>Skerratt</w:t>
-      </w:r>
-      <w:proofErr w:type="spellEnd"/>
-      <w:r>
-        <w:t xml:space="preserve">, L. F., Berger, L., Martel, A., </w:t>
-      </w:r>
-      <w:proofErr w:type="spellStart"/>
-      <w:r>
-        <w:t>Beukema</w:t>
-      </w:r>
-      <w:proofErr w:type="spellEnd"/>
-      <w:r>
-        <w:t xml:space="preserve">, W., Acevedo, A. A., </w:t>
-      </w:r>
-      <w:proofErr w:type="spellStart"/>
-      <w:r>
-        <w:t>Burrowes</w:t>
-      </w:r>
-      <w:proofErr w:type="spellEnd"/>
-      <w:r>
-        <w:t xml:space="preserve">, P. A., Carvalho, T., </w:t>
-      </w:r>
-      <w:proofErr w:type="spellStart"/>
-      <w:r>
-        <w:t>Catenazzi</w:t>
-      </w:r>
-      <w:proofErr w:type="spellEnd"/>
-      <w:r>
-        <w:t xml:space="preserve">, A., De la Riva, I., Fisher, M. C., </w:t>
-      </w:r>
-      <w:proofErr w:type="spellStart"/>
-      <w:r>
-        <w:t>Flechas</w:t>
-      </w:r>
-      <w:proofErr w:type="spellEnd"/>
-      <w:r>
-        <w:t xml:space="preserve">, S. V., Foster, C. N., </w:t>
-      </w:r>
-      <w:proofErr w:type="spellStart"/>
-      <w:r>
-        <w:t>Frías</w:t>
-      </w:r>
-      <w:proofErr w:type="spellEnd"/>
-      <w:r>
-        <w:t xml:space="preserve">-Álvarez, P., Garner, T. W. J., </w:t>
-      </w:r>
-      <w:proofErr w:type="spellStart"/>
-      <w:r>
-        <w:t>Gratwicke</w:t>
-      </w:r>
-      <w:proofErr w:type="spellEnd"/>
-      <w:r>
-        <w:t xml:space="preserve">, B., </w:t>
-      </w:r>
-      <w:proofErr w:type="spellStart"/>
-      <w:r>
-        <w:t>Guayasamin</w:t>
-      </w:r>
-      <w:proofErr w:type="spellEnd"/>
-      <w:r>
-        <w:t xml:space="preserve">, J. M., Hirschfeld, M., … </w:t>
-      </w:r>
-      <w:proofErr w:type="spellStart"/>
-      <w:r>
-        <w:t>Canessa</w:t>
-      </w:r>
-      <w:proofErr w:type="spellEnd"/>
-      <w:r>
-        <w:t xml:space="preserve">, S. (2019). Amphibian fungal panzootic causes catastrophic and ongoing loss of biodiversity. </w:t>
+        <w:t xml:space="preserve">Scheele, B. C., Pasmans, F., Skerratt, L. F., Berger, L., Martel, A., Beukema, W., Acevedo, A. A., Burrowes, P. A., Carvalho, T., Catenazzi, A., De la Riva, I., Fisher, M. C., Flechas, S. V., Foster, C. N., Frías-Álvarez, P., Garner, T. W. J., Gratwicke, B., Guayasamin, J. M., Hirschfeld, M., … Canessa, S. (2019). Amphibian fungal panzootic causes catastrophic and ongoing loss of biodiversity. </w:t>
       </w:r>
       <w:r>
         <w:rPr>
@@ -11889,15 +11135,7 @@
         <w:pStyle w:val="Bibliography"/>
       </w:pPr>
       <w:r>
-        <w:t xml:space="preserve">Shaw, K. E., &amp; </w:t>
-      </w:r>
-      <w:proofErr w:type="spellStart"/>
-      <w:r>
-        <w:t>Civitello</w:t>
-      </w:r>
-      <w:proofErr w:type="spellEnd"/>
-      <w:r>
-        <w:t>, D. J. (2021). Re</w:t>
+        <w:t>Shaw, K. E., &amp; Civitello, D. J. (2021). Re</w:t>
       </w:r>
       <w:r>
         <w:rPr>
@@ -11933,13 +11171,8 @@
       <w:pPr>
         <w:pStyle w:val="Bibliography"/>
       </w:pPr>
-      <w:proofErr w:type="spellStart"/>
-      <w:r>
-        <w:t>Sibly</w:t>
-      </w:r>
-      <w:proofErr w:type="spellEnd"/>
-      <w:r>
-        <w:t xml:space="preserve">, R. M., &amp; Hone, J. (2002). Population growth rate and its determinants: An overview. </w:t>
+      <w:r>
+        <w:t xml:space="preserve">Sibly, R. M., &amp; Hone, J. (2002). Population growth rate and its determinants: An overview. </w:t>
       </w:r>
       <w:r>
         <w:rPr>
@@ -11966,39 +11199,9 @@
       <w:pPr>
         <w:pStyle w:val="Bibliography"/>
       </w:pPr>
-      <w:proofErr w:type="spellStart"/>
-      <w:r>
-        <w:t>Skerratt</w:t>
-      </w:r>
-      <w:proofErr w:type="spellEnd"/>
-      <w:r>
-        <w:t xml:space="preserve">, L. F., Berger, L., </w:t>
-      </w:r>
-      <w:proofErr w:type="spellStart"/>
-      <w:r>
-        <w:t>Speare</w:t>
-      </w:r>
-      <w:proofErr w:type="spellEnd"/>
-      <w:r>
-        <w:t xml:space="preserve">, R., </w:t>
-      </w:r>
-      <w:proofErr w:type="spellStart"/>
-      <w:r>
-        <w:t>Cashins</w:t>
-      </w:r>
-      <w:proofErr w:type="spellEnd"/>
-      <w:r>
-        <w:t xml:space="preserve">, S., McDonald, K. R., </w:t>
-      </w:r>
-      <w:proofErr w:type="spellStart"/>
-      <w:r>
-        <w:t>Phillott</w:t>
-      </w:r>
-      <w:proofErr w:type="spellEnd"/>
-      <w:r>
-        <w:t xml:space="preserve">, A. D., Hines, H. B., &amp; Kenyon, N. (2007). Spread of Chytridiomycosis Has Caused the Rapid Global Decline and Extinction of Frogs. </w:t>
-      </w:r>
-      <w:proofErr w:type="spellStart"/>
+      <w:r>
+        <w:t xml:space="preserve">Skerratt, L. F., Berger, L., Speare, R., Cashins, S., McDonald, K. R., Phillott, A. D., Hines, H. B., &amp; Kenyon, N. (2007). Spread of Chytridiomycosis Has Caused the Rapid Global Decline and Extinction of Frogs. </w:t>
+      </w:r>
       <w:r>
         <w:rPr>
           <w:i/>
@@ -12006,7 +11209,6 @@
         </w:rPr>
         <w:t>EcoHealth</w:t>
       </w:r>
-      <w:proofErr w:type="spellEnd"/>
       <w:r>
         <w:t xml:space="preserve">, </w:t>
       </w:r>
@@ -12025,53 +11227,8 @@
       <w:pPr>
         <w:pStyle w:val="Bibliography"/>
       </w:pPr>
-      <w:proofErr w:type="spellStart"/>
-      <w:r>
-        <w:t>Smilansky</w:t>
-      </w:r>
-      <w:proofErr w:type="spellEnd"/>
-      <w:r>
-        <w:t xml:space="preserve">, V., </w:t>
-      </w:r>
-      <w:proofErr w:type="spellStart"/>
-      <w:r>
-        <w:t>Jirků</w:t>
-      </w:r>
-      <w:proofErr w:type="spellEnd"/>
-      <w:r>
-        <w:t xml:space="preserve">, M., Milner, D. S., Ibáñez, R., </w:t>
-      </w:r>
-      <w:proofErr w:type="spellStart"/>
-      <w:r>
-        <w:t>Gratwicke</w:t>
-      </w:r>
-      <w:proofErr w:type="spellEnd"/>
-      <w:r>
-        <w:t xml:space="preserve">, B., Nicholls, A., </w:t>
-      </w:r>
-      <w:proofErr w:type="spellStart"/>
-      <w:r>
-        <w:t>Lukeš</w:t>
-      </w:r>
-      <w:proofErr w:type="spellEnd"/>
-      <w:r>
-        <w:t xml:space="preserve">, J., </w:t>
-      </w:r>
-      <w:proofErr w:type="spellStart"/>
-      <w:r>
-        <w:t>Chambouvet</w:t>
-      </w:r>
-      <w:proofErr w:type="spellEnd"/>
-      <w:r>
-        <w:t xml:space="preserve">, A., &amp; Richards, T. A. (2021). Expanded host and geographic range of tadpole associations with the Severe </w:t>
-      </w:r>
-      <w:proofErr w:type="spellStart"/>
-      <w:r>
-        <w:t>Perkinsea</w:t>
-      </w:r>
-      <w:proofErr w:type="spellEnd"/>
-      <w:r>
-        <w:t xml:space="preserve"> Infection group. </w:t>
+      <w:r>
+        <w:t xml:space="preserve">Smilansky, V., Jirků, M., Milner, D. S., Ibáñez, R., Gratwicke, B., Nicholls, A., Lukeš, J., Chambouvet, A., &amp; Richards, T. A. (2021). Expanded host and geographic range of tadpole associations with the Severe Perkinsea Infection group. </w:t>
       </w:r>
       <w:r>
         <w:rPr>
@@ -12099,39 +11256,7 @@
         <w:pStyle w:val="Bibliography"/>
       </w:pPr>
       <w:r>
-        <w:t xml:space="preserve">Snyder, P. W., Ramsay, C. T., </w:t>
-      </w:r>
-      <w:proofErr w:type="spellStart"/>
-      <w:r>
-        <w:t>Harjoe</w:t>
-      </w:r>
-      <w:proofErr w:type="spellEnd"/>
-      <w:r>
-        <w:t xml:space="preserve">, C. C., Khazan, E. S., Briggs, C. J., </w:t>
-      </w:r>
-      <w:proofErr w:type="spellStart"/>
-      <w:r>
-        <w:t>Hoverman</w:t>
-      </w:r>
-      <w:proofErr w:type="spellEnd"/>
-      <w:r>
-        <w:t xml:space="preserve">, J. T., Johnson, P. T. J., Preston, D., Rohr, J. R., &amp; </w:t>
-      </w:r>
-      <w:proofErr w:type="spellStart"/>
-      <w:r>
-        <w:t>Blaustein</w:t>
-      </w:r>
-      <w:proofErr w:type="spellEnd"/>
-      <w:r>
-        <w:t xml:space="preserve">, A. R. (2023). Experimental evidence that host species composition alters host–pathogen dynamics in a </w:t>
-      </w:r>
-      <w:proofErr w:type="spellStart"/>
-      <w:r>
-        <w:t>ranavirus</w:t>
-      </w:r>
-      <w:proofErr w:type="spellEnd"/>
-      <w:r>
-        <w:t xml:space="preserve">–amphibian assemblage. </w:t>
+        <w:t xml:space="preserve">Snyder, P. W., Ramsay, C. T., Harjoe, C. C., Khazan, E. S., Briggs, C. J., Hoverman, J. T., Johnson, P. T. J., Preston, D., Rohr, J. R., &amp; Blaustein, A. R. (2023). Experimental evidence that host species composition alters host–pathogen dynamics in a ranavirus–amphibian assemblage. </w:t>
       </w:r>
       <w:r>
         <w:rPr>
@@ -12158,22 +11283,9 @@
       <w:pPr>
         <w:pStyle w:val="Bibliography"/>
       </w:pPr>
-      <w:proofErr w:type="spellStart"/>
       <w:r>
         <w:lastRenderedPageBreak/>
-        <w:t>Sooryanarain</w:t>
-      </w:r>
-      <w:proofErr w:type="spellEnd"/>
-      <w:r>
-        <w:t xml:space="preserve">, H., &amp; </w:t>
-      </w:r>
-      <w:proofErr w:type="spellStart"/>
-      <w:r>
-        <w:t>Elankumaran</w:t>
-      </w:r>
-      <w:proofErr w:type="spellEnd"/>
-      <w:r>
-        <w:t xml:space="preserve">, S. (2015). Environmental Role in Influenza Virus Outbreaks. </w:t>
+        <w:t xml:space="preserve">Sooryanarain, H., &amp; Elankumaran, S. (2015). Environmental Role in Influenza Virus Outbreaks. </w:t>
       </w:r>
       <w:r>
         <w:rPr>
@@ -12200,21 +11312,8 @@
       <w:pPr>
         <w:pStyle w:val="Bibliography"/>
       </w:pPr>
-      <w:proofErr w:type="spellStart"/>
-      <w:r>
-        <w:t>Streicker</w:t>
-      </w:r>
-      <w:proofErr w:type="spellEnd"/>
-      <w:r>
-        <w:t xml:space="preserve">, D. G., Fenton, A., &amp; Pedersen, A. B. (2013). Differential sources of host species heterogeneity influence the transmission and control of </w:t>
-      </w:r>
-      <w:proofErr w:type="spellStart"/>
-      <w:r>
-        <w:t>multihost</w:t>
-      </w:r>
-      <w:proofErr w:type="spellEnd"/>
-      <w:r>
-        <w:t xml:space="preserve"> parasites. </w:t>
+      <w:r>
+        <w:t xml:space="preserve">Streicker, D. G., Fenton, A., &amp; Pedersen, A. B. (2013). Differential sources of host species heterogeneity influence the transmission and control of multihost parasites. </w:t>
       </w:r>
       <w:r>
         <w:rPr>
@@ -12241,21 +11340,8 @@
       <w:pPr>
         <w:pStyle w:val="Bibliography"/>
       </w:pPr>
-      <w:proofErr w:type="spellStart"/>
-      <w:r>
-        <w:t>Tornabene</w:t>
-      </w:r>
-      <w:proofErr w:type="spellEnd"/>
-      <w:r>
-        <w:t xml:space="preserve">, B. J., </w:t>
-      </w:r>
-      <w:proofErr w:type="spellStart"/>
-      <w:r>
-        <w:t>Blaustein</w:t>
-      </w:r>
-      <w:proofErr w:type="spellEnd"/>
-      <w:r>
-        <w:t>, A. R., Briggs, C. J., Calhoun, D. M., Johnson, P. T. J., McDevitt</w:t>
+      <w:r>
+        <w:t>Tornabene, B. J., Blaustein, A. R., Briggs, C. J., Calhoun, D. M., Johnson, P. T. J., McDevitt</w:t>
       </w:r>
       <w:r>
         <w:rPr>
@@ -12263,29 +11349,8 @@
         </w:rPr>
         <w:t>‐</w:t>
       </w:r>
-      <w:proofErr w:type="spellStart"/>
-      <w:r>
-        <w:t>Galles</w:t>
-      </w:r>
-      <w:proofErr w:type="spellEnd"/>
-      <w:r>
-        <w:t xml:space="preserve">, T., Rohr, J. R., &amp; </w:t>
-      </w:r>
-      <w:proofErr w:type="spellStart"/>
-      <w:r>
-        <w:t>Hoverman</w:t>
-      </w:r>
-      <w:proofErr w:type="spellEnd"/>
-      <w:r>
-        <w:t xml:space="preserve">, J. T. (2018). The influence of landscape and environmental factors on </w:t>
-      </w:r>
-      <w:proofErr w:type="spellStart"/>
-      <w:r>
-        <w:t>ranavirus</w:t>
-      </w:r>
-      <w:proofErr w:type="spellEnd"/>
-      <w:r>
-        <w:t xml:space="preserve"> epidemiology in a California amphibian assemblage. </w:t>
+      <w:r>
+        <w:t xml:space="preserve">Galles, T., Rohr, J. R., &amp; Hoverman, J. T. (2018). The influence of landscape and environmental factors on ranavirus epidemiology in a California amphibian assemblage. </w:t>
       </w:r>
       <w:r>
         <w:rPr>
@@ -12322,47 +11387,7 @@
         <w:t>‐</w:t>
       </w:r>
       <w:r>
-        <w:t xml:space="preserve">Sánchez, A., Wilber, M. Q., </w:t>
-      </w:r>
-      <w:proofErr w:type="spellStart"/>
-      <w:r>
-        <w:t>Canessa</w:t>
-      </w:r>
-      <w:proofErr w:type="spellEnd"/>
-      <w:r>
-        <w:t xml:space="preserve">, S., </w:t>
-      </w:r>
-      <w:proofErr w:type="spellStart"/>
-      <w:r>
-        <w:t>Bacigalupe</w:t>
-      </w:r>
-      <w:proofErr w:type="spellEnd"/>
-      <w:r>
-        <w:t xml:space="preserve">, L. D., </w:t>
-      </w:r>
-      <w:proofErr w:type="spellStart"/>
-      <w:r>
-        <w:t>Muths</w:t>
-      </w:r>
-      <w:proofErr w:type="spellEnd"/>
-      <w:r>
-        <w:t xml:space="preserve">, E., Schmidt, B. R., Cunningham, A. A., </w:t>
-      </w:r>
-      <w:proofErr w:type="spellStart"/>
-      <w:r>
-        <w:t>Ozgul</w:t>
-      </w:r>
-      <w:proofErr w:type="spellEnd"/>
-      <w:r>
-        <w:t xml:space="preserve">, A., Johnson, P. T. J., </w:t>
-      </w:r>
-      <w:proofErr w:type="spellStart"/>
-      <w:r>
-        <w:t>Cayuela</w:t>
-      </w:r>
-      <w:proofErr w:type="spellEnd"/>
-      <w:r>
-        <w:t>, H., &amp; Hodgson, D. (2021). Why disease ecology needs life</w:t>
+        <w:t>Sánchez, A., Wilber, M. Q., Canessa, S., Bacigalupe, L. D., Muths, E., Schmidt, B. R., Cunningham, A. A., Ozgul, A., Johnson, P. T. J., Cayuela, H., &amp; Hodgson, D. (2021). Why disease ecology needs life</w:t>
       </w:r>
       <w:r>
         <w:rPr>
@@ -12399,23 +11424,7 @@
         <w:pStyle w:val="Bibliography"/>
       </w:pPr>
       <w:r>
-        <w:t xml:space="preserve">Webb, C. O., </w:t>
-      </w:r>
-      <w:proofErr w:type="spellStart"/>
-      <w:r>
-        <w:t>Ackerly</w:t>
-      </w:r>
-      <w:proofErr w:type="spellEnd"/>
-      <w:r>
-        <w:t xml:space="preserve">, D. D., </w:t>
-      </w:r>
-      <w:proofErr w:type="spellStart"/>
-      <w:r>
-        <w:t>McPeek</w:t>
-      </w:r>
-      <w:proofErr w:type="spellEnd"/>
-      <w:r>
-        <w:t xml:space="preserve">, M. A., &amp; Donoghue, M. J. (2002). PHYLOGENIES AND COMMUNITY ECOLOGY. </w:t>
+        <w:t xml:space="preserve">Webb, C. O., Ackerly, D. D., McPeek, M. A., &amp; Donoghue, M. J. (2002). PHYLOGENIES AND COMMUNITY ECOLOGY. </w:t>
       </w:r>
       <w:r>
         <w:rPr>
@@ -12443,31 +11452,14 @@
         <w:pStyle w:val="Bibliography"/>
       </w:pPr>
       <w:r>
-        <w:t xml:space="preserve">Weinstein, B. G., Graham, C. H., &amp; Parra, J. L. (2017). The role of environment, </w:t>
-      </w:r>
-      <w:proofErr w:type="gramStart"/>
-      <w:r>
-        <w:t>dispersal</w:t>
-      </w:r>
-      <w:proofErr w:type="gramEnd"/>
-      <w:r>
-        <w:t xml:space="preserve"> and competition in explaining reduced co-occurrence among related species. </w:t>
-      </w:r>
-      <w:proofErr w:type="spellStart"/>
+        <w:t xml:space="preserve">Weinstein, B. G., Graham, C. H., &amp; Parra, J. L. (2017). The role of environment, dispersal and competition in explaining reduced co-occurrence among related species. </w:t>
+      </w:r>
       <w:r>
         <w:rPr>
           <w:i/>
           <w:iCs/>
         </w:rPr>
-        <w:t>PloS</w:t>
-      </w:r>
-      <w:proofErr w:type="spellEnd"/>
-      <w:r>
-        <w:rPr>
-          <w:i/>
-          <w:iCs/>
-        </w:rPr>
-        <w:t xml:space="preserve"> One</w:t>
+        <w:t>PloS One</w:t>
       </w:r>
       <w:r>
         <w:t xml:space="preserve">, </w:t>
@@ -12488,15 +11480,7 @@
         <w:pStyle w:val="Bibliography"/>
       </w:pPr>
       <w:r>
-        <w:t xml:space="preserve">Werner, E. E., Skelly, D. K., Relyea, R. A., &amp; </w:t>
-      </w:r>
-      <w:proofErr w:type="spellStart"/>
-      <w:r>
-        <w:t>Yurewicz</w:t>
-      </w:r>
-      <w:proofErr w:type="spellEnd"/>
-      <w:r>
-        <w:t xml:space="preserve">, K. L. (2007). Amphibian species richness across environmental gradients. </w:t>
+        <w:t xml:space="preserve">Werner, E. E., Skelly, D. K., Relyea, R. A., &amp; Yurewicz, K. L. (2007). Amphibian species richness across environmental gradients. </w:t>
       </w:r>
       <w:r>
         <w:rPr>
@@ -12523,39 +11507,9 @@
       <w:pPr>
         <w:pStyle w:val="Bibliography"/>
       </w:pPr>
-      <w:proofErr w:type="spellStart"/>
-      <w:r>
-        <w:t>Youker</w:t>
-      </w:r>
-      <w:proofErr w:type="spellEnd"/>
-      <w:r>
-        <w:t xml:space="preserve">-Smith, T., </w:t>
-      </w:r>
-      <w:proofErr w:type="spellStart"/>
-      <w:r>
-        <w:t>Boersch-Supan</w:t>
-      </w:r>
-      <w:proofErr w:type="spellEnd"/>
-      <w:r>
-        <w:t xml:space="preserve">, P., </w:t>
-      </w:r>
-      <w:proofErr w:type="spellStart"/>
-      <w:r>
-        <w:t>Whipps</w:t>
-      </w:r>
-      <w:proofErr w:type="spellEnd"/>
-      <w:r>
-        <w:t xml:space="preserve">, C., &amp; Ryan, S. (2018). Environmental Drivers of </w:t>
-      </w:r>
-      <w:proofErr w:type="spellStart"/>
-      <w:r>
-        <w:t>Ranavirus</w:t>
-      </w:r>
-      <w:proofErr w:type="spellEnd"/>
-      <w:r>
-        <w:t xml:space="preserve"> in Free-Living Amphibians in Constructed Ponds. </w:t>
-      </w:r>
-      <w:proofErr w:type="spellStart"/>
+      <w:r>
+        <w:t xml:space="preserve">Youker-Smith, T., Boersch-Supan, P., Whipps, C., &amp; Ryan, S. (2018). Environmental Drivers of Ranavirus in Free-Living Amphibians in Constructed Ponds. </w:t>
+      </w:r>
       <w:r>
         <w:rPr>
           <w:i/>
@@ -12563,7 +11517,6 @@
         </w:rPr>
         <w:t>EcoHealth</w:t>
       </w:r>
-      <w:proofErr w:type="spellEnd"/>
       <w:r>
         <w:t xml:space="preserve">, </w:t>
       </w:r>
@@ -12602,7 +11555,7 @@
         </w:rPr>
         <w:br w:type="page"/>
       </w:r>
-      <w:commentRangeStart w:id="31"/>
+      <w:commentRangeStart w:id="43"/>
       <w:r>
         <w:rPr>
           <w:sz w:val="24"/>
@@ -12611,12 +11564,12 @@
         <w:lastRenderedPageBreak/>
         <w:t>Disclaimer:  This report was prepared as an account of work sponsored by an agency of the United States Government.  Neither the United States Government nor any agency thereof, nor any of their employees, makes any warranty, express or implied, or assumes any legal liability or responsibility for the accuracy, completeness or usefulness of any information, apparatus, product, or process disclosed, or represents that its use would not infringe privately owned rights.  Reference herein to any specific commercial product, process, or service by trade name, trademark, manufacturer, or otherwise does not necessarily constitute or imply its endorsement, recommendation, or favoring by the United States.</w:t>
       </w:r>
-      <w:commentRangeEnd w:id="31"/>
+      <w:commentRangeEnd w:id="43"/>
       <w:r>
         <w:rPr>
           <w:rStyle w:val="CommentReference"/>
         </w:rPr>
-        <w:commentReference w:id="31"/>
+        <w:commentReference w:id="43"/>
       </w:r>
     </w:p>
     <w:p>
@@ -16948,8 +15901,8 @@
         </w:rPr>
         <w:t xml:space="preserve"> and a </w:t>
       </w:r>
-      <w:commentRangeStart w:id="32"/>
-      <w:commentRangeStart w:id="33"/>
+      <w:commentRangeStart w:id="44"/>
+      <w:commentRangeStart w:id="45"/>
       <w:r>
         <w:rPr>
           <w:sz w:val="24"/>
@@ -16957,19 +15910,19 @@
         </w:rPr>
         <w:t>few have high viral loads.</w:t>
       </w:r>
-      <w:commentRangeEnd w:id="32"/>
+      <w:commentRangeEnd w:id="44"/>
       <w:r>
         <w:rPr>
           <w:rStyle w:val="CommentReference"/>
         </w:rPr>
-        <w:commentReference w:id="32"/>
-      </w:r>
-      <w:commentRangeEnd w:id="33"/>
+        <w:commentReference w:id="44"/>
+      </w:r>
+      <w:commentRangeEnd w:id="45"/>
       <w:r>
         <w:rPr>
           <w:rStyle w:val="CommentReference"/>
         </w:rPr>
-        <w:commentReference w:id="33"/>
+        <w:commentReference w:id="45"/>
       </w:r>
     </w:p>
     <w:p>
@@ -17061,7 +16014,7 @@
         </w:rPr>
         <w:t xml:space="preserve">Supplementary </w:t>
       </w:r>
-      <w:commentRangeStart w:id="34"/>
+      <w:commentRangeStart w:id="46"/>
       <w:r>
         <w:rPr>
           <w:b/>
@@ -17110,14 +16063,14 @@
         </w:rPr>
         <w:t xml:space="preserve"> combination.</w:t>
       </w:r>
-      <w:bookmarkStart w:id="35" w:name="_o9a017k11u38"/>
-      <w:bookmarkEnd w:id="35"/>
-      <w:commentRangeEnd w:id="34"/>
+      <w:bookmarkStart w:id="47" w:name="_o9a017k11u38"/>
+      <w:bookmarkEnd w:id="47"/>
+      <w:commentRangeEnd w:id="46"/>
       <w:r>
         <w:rPr>
           <w:rStyle w:val="CommentReference"/>
         </w:rPr>
-        <w:commentReference w:id="34"/>
+        <w:commentReference w:id="46"/>
       </w:r>
     </w:p>
     <w:p>
@@ -17478,7 +16431,24 @@
       </w:r>
     </w:p>
   </w:comment>
-  <w:comment w:id="6" w:author="Andrew W Park" w:date="2023-10-31T13:16:00Z" w:initials="AP">
+  <w:comment w:id="6" w:author="Daniel Suh" w:date="2023-12-01T14:06:00Z" w:initials="DS">
+    <w:p>
+      <w:r>
+        <w:rPr>
+          <w:rStyle w:val="CommentReference"/>
+        </w:rPr>
+        <w:annotationRef/>
+      </w:r>
+      <w:r>
+        <w:rPr>
+          <w:sz w:val="20"/>
+          <w:szCs w:val="20"/>
+        </w:rPr>
+        <w:t>Is this necessary to include in the introduction?</w:t>
+      </w:r>
+    </w:p>
+  </w:comment>
+  <w:comment w:id="19" w:author="Andrew W Park" w:date="2023-10-31T13:16:00Z" w:initials="AP">
     <w:p>
       <w:pPr>
         <w:pStyle w:val="CommentText"/>
@@ -17494,7 +16464,7 @@
       </w:r>
     </w:p>
   </w:comment>
-  <w:comment w:id="9" w:author="Stacey L Lance" w:date="2023-09-05T16:13:00Z" w:initials="SL">
+  <w:comment w:id="22" w:author="Stacey L Lance" w:date="2023-09-05T16:13:00Z" w:initials="SL">
     <w:p>
       <w:pPr>
         <w:pStyle w:val="CommentText"/>
@@ -17510,7 +16480,7 @@
       </w:r>
     </w:p>
   </w:comment>
-  <w:comment w:id="10" w:author="Stacey L Lance" w:date="2023-09-05T16:01:00Z" w:initials="SL">
+  <w:comment w:id="23" w:author="Stacey L Lance" w:date="2023-09-05T16:01:00Z" w:initials="SL">
     <w:p>
       <w:pPr>
         <w:pStyle w:val="CommentText"/>
@@ -17526,7 +16496,7 @@
       </w:r>
     </w:p>
   </w:comment>
-  <w:comment w:id="12" w:author="Daniel Suh" w:date="2023-09-21T15:25:00Z" w:initials="DS">
+  <w:comment w:id="25" w:author="Daniel Suh" w:date="2023-09-21T15:25:00Z" w:initials="DS">
     <w:p>
       <w:r>
         <w:rPr>
@@ -17543,7 +16513,7 @@
       </w:r>
     </w:p>
   </w:comment>
-  <w:comment w:id="13" w:author="Daniel Suh" w:date="2023-09-21T15:36:00Z" w:initials="DS">
+  <w:comment w:id="26" w:author="Daniel Suh" w:date="2023-09-21T15:36:00Z" w:initials="DS">
     <w:p>
       <w:r>
         <w:rPr>
@@ -17560,7 +16530,7 @@
       </w:r>
     </w:p>
   </w:comment>
-  <w:comment w:id="14" w:author="Stacey L Lance" w:date="2023-09-05T13:37:00Z" w:initials="SL">
+  <w:comment w:id="27" w:author="Stacey L Lance" w:date="2023-09-05T13:37:00Z" w:initials="SL">
     <w:p>
       <w:pPr>
         <w:pStyle w:val="CommentText"/>
@@ -17576,7 +16546,7 @@
       </w:r>
     </w:p>
   </w:comment>
-  <w:comment w:id="15" w:author="Daniel Suh" w:date="2023-11-20T14:06:00Z" w:initials="DS">
+  <w:comment w:id="28" w:author="Daniel Suh" w:date="2023-11-20T14:06:00Z" w:initials="DS">
     <w:p>
       <w:r>
         <w:rPr>
@@ -17593,7 +16563,7 @@
       </w:r>
     </w:p>
   </w:comment>
-  <w:comment w:id="17" w:author="Andrew W Park" w:date="2023-10-31T13:26:00Z" w:initials="AP">
+  <w:comment w:id="30" w:author="Andrew W Park" w:date="2023-10-31T13:26:00Z" w:initials="AP">
     <w:p>
       <w:pPr>
         <w:pStyle w:val="CommentText"/>
@@ -17609,7 +16579,7 @@
       </w:r>
     </w:p>
   </w:comment>
-  <w:comment w:id="19" w:author="Daniel Suh" w:date="2023-11-20T14:45:00Z" w:initials="DS">
+  <w:comment w:id="32" w:author="Daniel Suh" w:date="2023-11-20T14:45:00Z" w:initials="DS">
     <w:p>
       <w:r>
         <w:rPr>
@@ -17626,7 +16596,7 @@
       </w:r>
     </w:p>
   </w:comment>
-  <w:comment w:id="22" w:author="Stacey L Lance" w:date="2023-09-05T15:30:00Z" w:initials="SL">
+  <w:comment w:id="35" w:author="Stacey L Lance" w:date="2023-09-05T15:30:00Z" w:initials="SL">
     <w:p>
       <w:pPr>
         <w:pStyle w:val="CommentText"/>
@@ -17642,7 +16612,7 @@
       </w:r>
     </w:p>
   </w:comment>
-  <w:comment w:id="23" w:author="Stacey L Lance" w:date="2023-09-05T15:51:00Z" w:initials="SL">
+  <w:comment w:id="36" w:author="Stacey L Lance" w:date="2023-09-05T15:51:00Z" w:initials="SL">
     <w:p>
       <w:pPr>
         <w:pStyle w:val="CommentText"/>
@@ -17658,7 +16628,7 @@
       </w:r>
     </w:p>
   </w:comment>
-  <w:comment w:id="24" w:author="Daniel Suh" w:date="2023-10-25T19:00:00Z" w:initials="DS">
+  <w:comment w:id="37" w:author="Daniel Suh" w:date="2023-10-25T19:00:00Z" w:initials="DS">
     <w:p>
       <w:r>
         <w:rPr>
@@ -17675,7 +16645,7 @@
       </w:r>
     </w:p>
   </w:comment>
-  <w:comment w:id="25" w:author="Andrew W Park" w:date="2023-10-31T13:49:00Z" w:initials="AP">
+  <w:comment w:id="38" w:author="Andrew W Park" w:date="2023-10-31T13:49:00Z" w:initials="AP">
     <w:p>
       <w:pPr>
         <w:pStyle w:val="CommentText"/>
@@ -17691,7 +16661,7 @@
       </w:r>
     </w:p>
   </w:comment>
-  <w:comment w:id="29" w:author="Stacey L Lance" w:date="2023-11-02T11:52:00Z" w:initials="SL">
+  <w:comment w:id="42" w:author="Stacey L Lance" w:date="2023-11-02T11:52:00Z" w:initials="SL">
     <w:p>
       <w:pPr>
         <w:pStyle w:val="CommentText"/>
@@ -17707,24 +16677,7 @@
       </w:r>
     </w:p>
   </w:comment>
-  <w:comment w:id="30" w:author="Daniel Suh" w:date="2023-11-20T20:16:00Z" w:initials="DS">
-    <w:p>
-      <w:r>
-        <w:rPr>
-          <w:rStyle w:val="CommentReference"/>
-        </w:rPr>
-        <w:annotationRef/>
-      </w:r>
-      <w:r>
-        <w:rPr>
-          <w:sz w:val="20"/>
-          <w:szCs w:val="20"/>
-        </w:rPr>
-        <w:t>Rework</w:t>
-      </w:r>
-    </w:p>
-  </w:comment>
-  <w:comment w:id="31" w:author="Stacey L Lance" w:date="2023-11-02T12:07:00Z" w:initials="SL">
+  <w:comment w:id="43" w:author="Stacey L Lance" w:date="2023-11-02T12:07:00Z" w:initials="SL">
     <w:p>
       <w:pPr>
         <w:pStyle w:val="CommentText"/>
@@ -17740,7 +16693,7 @@
       </w:r>
     </w:p>
   </w:comment>
-  <w:comment w:id="32" w:author="Stacey L Lance" w:date="2023-09-05T15:41:00Z" w:initials="SL">
+  <w:comment w:id="44" w:author="Stacey L Lance" w:date="2023-09-05T15:41:00Z" w:initials="SL">
     <w:p>
       <w:pPr>
         <w:pStyle w:val="CommentText"/>
@@ -17756,7 +16709,7 @@
       </w:r>
     </w:p>
   </w:comment>
-  <w:comment w:id="33" w:author="Daniel Suh" w:date="2023-09-21T12:21:00Z" w:initials="DS">
+  <w:comment w:id="45" w:author="Daniel Suh" w:date="2023-09-21T12:21:00Z" w:initials="DS">
     <w:p>
       <w:r>
         <w:rPr>
@@ -17774,7 +16727,7 @@
     </w:p>
     <w:p/>
   </w:comment>
-  <w:comment w:id="34" w:author="Andrew W Park" w:date="2023-10-31T13:31:00Z" w:initials="AP">
+  <w:comment w:id="46" w:author="Andrew W Park" w:date="2023-10-31T13:31:00Z" w:initials="AP">
     <w:p>
       <w:pPr>
         <w:pStyle w:val="CommentText"/>
@@ -17800,6 +16753,7 @@
   <w15:commentEx w15:paraId="3B57F8C8" w15:paraIdParent="362C359F" w15:done="1"/>
   <w15:commentEx w15:paraId="0990CD80" w15:done="1"/>
   <w15:commentEx w15:paraId="42A2FDC4" w15:paraIdParent="0990CD80" w15:done="1"/>
+  <w15:commentEx w15:paraId="53711E3C" w15:done="0"/>
   <w15:commentEx w15:paraId="07D932F3" w15:done="1"/>
   <w15:commentEx w15:paraId="59E68E2E" w15:done="1"/>
   <w15:commentEx w15:paraId="7E9DC783" w15:done="1"/>
@@ -17814,7 +16768,6 @@
   <w15:commentEx w15:paraId="38AE4DE3" w15:done="1"/>
   <w15:commentEx w15:paraId="434EAA73" w15:done="1"/>
   <w15:commentEx w15:paraId="24BB093E" w15:done="1"/>
-  <w15:commentEx w15:paraId="5EF38FD6" w15:done="0"/>
   <w15:commentEx w15:paraId="38C6A227" w15:done="1"/>
   <w15:commentEx w15:paraId="18AA0CCB" w15:done="1"/>
   <w15:commentEx w15:paraId="54BCDCE4" w15:paraIdParent="18AA0CCB" w15:done="1"/>
@@ -17829,6 +16782,7 @@
   <w16cex:commentExtensible w16cex:durableId="0A78C7C2" w16cex:dateUtc="2023-11-02T15:31:00Z"/>
   <w16cex:commentExtensible w16cex:durableId="2C0707F3" w16cex:dateUtc="2023-10-31T17:10:00Z"/>
   <w16cex:commentExtensible w16cex:durableId="5E4C3299" w16cex:dateUtc="2023-11-02T15:33:00Z"/>
+  <w16cex:commentExtensible w16cex:durableId="54C7CEBD" w16cex:dateUtc="2023-12-01T19:06:00Z"/>
   <w16cex:commentExtensible w16cex:durableId="009BB088" w16cex:dateUtc="2023-10-31T17:16:00Z"/>
   <w16cex:commentExtensible w16cex:durableId="28A1D241" w16cex:dateUtc="2023-09-05T20:13:00Z"/>
   <w16cex:commentExtensible w16cex:durableId="28A1CF4D" w16cex:dateUtc="2023-09-05T20:01:00Z"/>
@@ -17843,7 +16797,6 @@
   <w16cex:commentExtensible w16cex:durableId="5C91B165" w16cex:dateUtc="2023-10-26T00:00:00Z"/>
   <w16cex:commentExtensible w16cex:durableId="0D3AB235" w16cex:dateUtc="2023-10-31T17:49:00Z"/>
   <w16cex:commentExtensible w16cex:durableId="2CE6EED5" w16cex:dateUtc="2023-11-02T15:52:00Z"/>
-  <w16cex:commentExtensible w16cex:durableId="0EFA73AF" w16cex:dateUtc="2023-11-21T01:16:00Z"/>
   <w16cex:commentExtensible w16cex:durableId="4F938FE2" w16cex:dateUtc="2023-11-02T16:07:00Z"/>
   <w16cex:commentExtensible w16cex:durableId="28A1CAB9" w16cex:dateUtc="2023-09-05T19:41:00Z"/>
   <w16cex:commentExtensible w16cex:durableId="74DCA663" w16cex:dateUtc="2023-09-21T17:21:00Z"/>
@@ -17858,6 +16811,7 @@
   <w16cid:commentId w16cid:paraId="3B57F8C8" w16cid:durableId="0A78C7C2"/>
   <w16cid:commentId w16cid:paraId="0990CD80" w16cid:durableId="2C0707F3"/>
   <w16cid:commentId w16cid:paraId="42A2FDC4" w16cid:durableId="5E4C3299"/>
+  <w16cid:commentId w16cid:paraId="53711E3C" w16cid:durableId="54C7CEBD"/>
   <w16cid:commentId w16cid:paraId="07D932F3" w16cid:durableId="009BB088"/>
   <w16cid:commentId w16cid:paraId="59E68E2E" w16cid:durableId="28A1D241"/>
   <w16cid:commentId w16cid:paraId="7E9DC783" w16cid:durableId="28A1CF4D"/>
@@ -17872,7 +16826,6 @@
   <w16cid:commentId w16cid:paraId="38AE4DE3" w16cid:durableId="5C91B165"/>
   <w16cid:commentId w16cid:paraId="434EAA73" w16cid:durableId="0D3AB235"/>
   <w16cid:commentId w16cid:paraId="24BB093E" w16cid:durableId="2CE6EED5"/>
-  <w16cid:commentId w16cid:paraId="5EF38FD6" w16cid:durableId="0EFA73AF"/>
   <w16cid:commentId w16cid:paraId="38C6A227" w16cid:durableId="4F938FE2"/>
   <w16cid:commentId w16cid:paraId="18AA0CCB" w16cid:durableId="28A1CAB9"/>
   <w16cid:commentId w16cid:paraId="54BCDCE4" w16cid:durableId="74DCA663"/>

</xml_diff>